<commit_message>
final modification done on report
</commit_message>
<xml_diff>
--- a/A_74_7COM1079_Final report (1).docx
+++ b/A_74_7COM1079_Final report (1).docx
@@ -2141,7 +2141,7 @@
                 <w:noProof/>
                 <w:webHidden/>
               </w:rPr>
-              <w:t>7</w:t>
+              <w:t>6</w:t>
             </w:r>
             <w:r>
               <w:rPr>
@@ -2249,7 +2249,7 @@
                 <w:noProof/>
                 <w:webHidden/>
               </w:rPr>
-              <w:t>7</w:t>
+              <w:t>6</w:t>
             </w:r>
             <w:r>
               <w:rPr>
@@ -2777,7 +2777,7 @@
                 <w:noProof/>
                 <w:webHidden/>
               </w:rPr>
-              <w:t>8</w:t>
+              <w:t>7</w:t>
             </w:r>
             <w:r>
               <w:rPr>
@@ -3413,7 +3413,7 @@
                 <w:noProof/>
                 <w:webHidden/>
               </w:rPr>
-              <w:t>9</w:t>
+              <w:t>8</w:t>
             </w:r>
             <w:r>
               <w:rPr>
@@ -3715,7 +3715,7 @@
                 <w:noProof/>
                 <w:webHidden/>
               </w:rPr>
-              <w:t>9</w:t>
+              <w:t>10</w:t>
             </w:r>
             <w:r>
               <w:rPr>
@@ -3812,7 +3812,7 @@
                 <w:noProof/>
                 <w:webHidden/>
               </w:rPr>
-              <w:t>9</w:t>
+              <w:t>10</w:t>
             </w:r>
             <w:r>
               <w:rPr>
@@ -7391,30 +7391,14 @@
           <w:rFonts w:ascii="Times New Roman" w:eastAsia="Times New Roman" w:hAnsi="Times New Roman" w:cs="Times New Roman"/>
           <w:iCs/>
         </w:rPr>
-        <w:t xml:space="preserve">Another </w:t>
-      </w:r>
-      <w:proofErr w:type="gramStart"/>
-      <w:r>
-        <w:rPr>
-          <w:rFonts w:ascii="Times New Roman" w:eastAsia="Times New Roman" w:hAnsi="Times New Roman" w:cs="Times New Roman"/>
-          <w:iCs/>
-        </w:rPr>
-        <w:t>focused</w:t>
-      </w:r>
-      <w:r>
-        <w:rPr>
-          <w:rFonts w:ascii="Times New Roman" w:eastAsia="Times New Roman" w:hAnsi="Times New Roman" w:cs="Times New Roman"/>
-          <w:iCs/>
-        </w:rPr>
-        <w:t xml:space="preserve"> on</w:t>
-      </w:r>
-      <w:proofErr w:type="gramEnd"/>
-      <w:r>
-        <w:rPr>
-          <w:rFonts w:ascii="Times New Roman" w:eastAsia="Times New Roman" w:hAnsi="Times New Roman" w:cs="Times New Roman"/>
-          <w:iCs/>
-        </w:rPr>
-        <w:t xml:space="preserve"> </w:t>
+        <w:t>Another focused</w:t>
+      </w:r>
+      <w:r>
+        <w:rPr>
+          <w:rFonts w:ascii="Times New Roman" w:eastAsia="Times New Roman" w:hAnsi="Times New Roman" w:cs="Times New Roman"/>
+          <w:iCs/>
+        </w:rPr>
+        <w:t xml:space="preserve"> on </w:t>
       </w:r>
       <w:r>
         <w:rPr>
@@ -7815,6 +7799,7 @@
       <w:pPr>
         <w:pStyle w:val="ListParagraph"/>
         <w:ind w:left="1440"/>
+        <w:jc w:val="both"/>
         <w:rPr>
           <w:rFonts w:ascii="Times New Roman" w:eastAsia="Times New Roman" w:hAnsi="Times New Roman" w:cs="Times New Roman"/>
           <w:iCs/>
@@ -7869,6 +7854,36 @@
         </w:rPr>
         <w:t>. Next time we would include with those factors, check trends over time, and maybe gather qualitative notes to see why the gap persists.</w:t>
       </w:r>
+    </w:p>
+    <w:p>
+      <w:pPr>
+        <w:pStyle w:val="ListParagraph"/>
+        <w:ind w:left="1440"/>
+        <w:rPr>
+          <w:rFonts w:ascii="Times New Roman" w:eastAsia="Times New Roman" w:hAnsi="Times New Roman" w:cs="Times New Roman"/>
+          <w:iCs/>
+        </w:rPr>
+      </w:pPr>
+    </w:p>
+    <w:p>
+      <w:pPr>
+        <w:pStyle w:val="ListParagraph"/>
+        <w:ind w:left="1440"/>
+        <w:rPr>
+          <w:rFonts w:ascii="Times New Roman" w:eastAsia="Times New Roman" w:hAnsi="Times New Roman" w:cs="Times New Roman"/>
+          <w:iCs/>
+        </w:rPr>
+      </w:pPr>
+    </w:p>
+    <w:p>
+      <w:pPr>
+        <w:pStyle w:val="ListParagraph"/>
+        <w:ind w:left="1440"/>
+        <w:rPr>
+          <w:rFonts w:ascii="Times New Roman" w:eastAsia="Times New Roman" w:hAnsi="Times New Roman" w:cs="Times New Roman"/>
+          <w:iCs/>
+        </w:rPr>
+      </w:pPr>
     </w:p>
     <w:p>
       <w:pPr>
@@ -8350,24 +8365,6 @@
     </w:p>
     <w:p>
       <w:pPr>
-        <w:ind w:left="720"/>
-        <w:rPr>
-          <w:rFonts w:ascii="Times New Roman" w:eastAsia="Times New Roman" w:hAnsi="Times New Roman" w:cs="Times New Roman"/>
-          <w:iCs/>
-        </w:rPr>
-      </w:pPr>
-    </w:p>
-    <w:p>
-      <w:pPr>
-        <w:ind w:left="720"/>
-        <w:rPr>
-          <w:rFonts w:ascii="Times New Roman" w:eastAsia="Times New Roman" w:hAnsi="Times New Roman" w:cs="Times New Roman"/>
-          <w:iCs/>
-        </w:rPr>
-      </w:pPr>
-    </w:p>
-    <w:p>
-      <w:pPr>
         <w:pStyle w:val="Heading1"/>
         <w:numPr>
           <w:ilvl w:val="0"/>
@@ -10646,7 +10643,7 @@
                 <w:lang w:val="en-IN" w:eastAsia="en-IN"/>
                 <w14:ligatures w14:val="none"/>
               </w:rPr>
-              <w:t>19</w:t>
+              <w:t>20</w:t>
             </w:r>
           </w:p>
         </w:tc>
@@ -10850,7 +10847,19 @@
                 <w:lang w:val="en-IN" w:eastAsia="en-IN"/>
                 <w14:ligatures w14:val="none"/>
               </w:rPr>
-              <w:t>17</w:t>
+              <w:t>1</w:t>
+            </w:r>
+            <w:r>
+              <w:rPr>
+                <w:rFonts w:ascii="Aptos Narrow" w:eastAsia="Times New Roman" w:hAnsi="Aptos Narrow" w:cs="Times New Roman"/>
+                <w:color w:val="000000"/>
+                <w:kern w:val="0"/>
+                <w:sz w:val="22"/>
+                <w:szCs w:val="22"/>
+                <w:lang w:val="en-IN" w:eastAsia="en-IN"/>
+                <w14:ligatures w14:val="none"/>
+              </w:rPr>
+              <w:t>8</w:t>
             </w:r>
           </w:p>
         </w:tc>
@@ -10966,7 +10975,7 @@
                 <w:lang w:val="en-IN" w:eastAsia="en-IN"/>
                 <w14:ligatures w14:val="none"/>
               </w:rPr>
-              <w:t>8</w:t>
+              <w:t>9</w:t>
             </w:r>
           </w:p>
         </w:tc>
@@ -11068,7 +11077,7 @@
                 <w:lang w:val="en-IN" w:eastAsia="en-IN"/>
                 <w14:ligatures w14:val="none"/>
               </w:rPr>
-              <w:t>5</w:t>
+              <w:t>6</w:t>
             </w:r>
           </w:p>
         </w:tc>
@@ -11192,7 +11201,7 @@
           <w:noProof/>
         </w:rPr>
         <w:drawing>
-          <wp:inline distT="0" distB="0" distL="0" distR="0" wp14:anchorId="3E13DFC2" wp14:editId="7CB1425A">
+          <wp:inline distT="0" distB="0" distL="0" distR="0" wp14:anchorId="3E13DFC2" wp14:editId="36533289">
             <wp:extent cx="3995013" cy="4747895"/>
             <wp:effectExtent l="0" t="0" r="5715" b="0"/>
             <wp:docPr id="781217553" name="Picture 1" descr="A screenshot of a web page&#10;&#10;AI-generated content may be incorrect."/>
@@ -11269,7 +11278,7 @@
           <w:noProof/>
         </w:rPr>
         <w:drawing>
-          <wp:inline distT="0" distB="0" distL="0" distR="0" wp14:anchorId="5E3727C3" wp14:editId="2768DB49">
+          <wp:inline distT="0" distB="0" distL="0" distR="0" wp14:anchorId="5E3727C3" wp14:editId="21257DAE">
             <wp:extent cx="3917688" cy="3475395"/>
             <wp:effectExtent l="0" t="0" r="6985" b="0"/>
             <wp:docPr id="1159798300" name="Picture 2" descr="A screenshot of a computer&#10;&#10;AI-generated content may be incorrect."/>
@@ -11313,25 +11322,23 @@
     </w:p>
     <w:p>
       <w:pPr>
-        <w:ind w:left="720"/>
-      </w:pPr>
+        <w:rPr>
+          <w:rFonts w:ascii="Times New Roman" w:eastAsia="Times New Roman" w:hAnsi="Times New Roman" w:cs="Times New Roman"/>
+          <w:iCs/>
+        </w:rPr>
+      </w:pPr>
+      <w:r>
+        <w:tab/>
+      </w:r>
       <w:r>
         <w:rPr>
           <w:noProof/>
         </w:rPr>
         <w:drawing>
-          <wp:anchor distT="0" distB="0" distL="114300" distR="114300" simplePos="0" relativeHeight="251659264" behindDoc="0" locked="0" layoutInCell="1" allowOverlap="1" wp14:anchorId="311F4BB3" wp14:editId="4A0E7344">
-            <wp:simplePos x="0" y="0"/>
-            <wp:positionH relativeFrom="margin">
-              <wp:posOffset>469900</wp:posOffset>
-            </wp:positionH>
-            <wp:positionV relativeFrom="paragraph">
-              <wp:posOffset>5594350</wp:posOffset>
-            </wp:positionV>
-            <wp:extent cx="5293995" cy="2559050"/>
-            <wp:effectExtent l="0" t="0" r="6985" b="0"/>
-            <wp:wrapSquare wrapText="bothSides"/>
-            <wp:docPr id="1137776180" name="Picture 1" descr="A screenshot of a computer&#10;&#10;AI-generated content may be incorrect."/>
+          <wp:inline distT="0" distB="0" distL="0" distR="0" wp14:anchorId="44B7B49F" wp14:editId="1AF5F6E9">
+            <wp:extent cx="4994495" cy="2543175"/>
+            <wp:effectExtent l="0" t="0" r="0" b="0"/>
+            <wp:docPr id="2104701312" name="Picture 1" descr="A screenshot of a computer&#10;&#10;AI-generated content may be incorrect."/>
             <wp:cNvGraphicFramePr>
               <a:graphicFrameLocks xmlns:a="http://schemas.openxmlformats.org/drawingml/2006/main" noChangeAspect="1"/>
             </wp:cNvGraphicFramePr>
@@ -11339,17 +11346,11 @@
               <a:graphicData uri="http://schemas.openxmlformats.org/drawingml/2006/picture">
                 <pic:pic xmlns:pic="http://schemas.openxmlformats.org/drawingml/2006/picture">
                   <pic:nvPicPr>
-                    <pic:cNvPr id="1137776180" name="Picture 1" descr="A screenshot of a computer&#10;&#10;AI-generated content may be incorrect."/>
+                    <pic:cNvPr id="2104701312" name="Picture 1" descr="A screenshot of a computer&#10;&#10;AI-generated content may be incorrect."/>
                     <pic:cNvPicPr/>
                   </pic:nvPicPr>
                   <pic:blipFill>
-                    <a:blip r:embed="rId12" cstate="print">
-                      <a:extLst>
-                        <a:ext uri="{28A0092B-C50C-407E-A947-70E740481C1C}">
-                          <a14:useLocalDpi xmlns:a14="http://schemas.microsoft.com/office/drawing/2010/main" val="0"/>
-                        </a:ext>
-                      </a:extLst>
-                    </a:blip>
+                    <a:blip r:embed="rId12"/>
                     <a:stretch>
                       <a:fillRect/>
                     </a:stretch>
@@ -11357,7 +11358,7 @@
                   <pic:spPr>
                     <a:xfrm>
                       <a:off x="0" y="0"/>
-                      <a:ext cx="5293995" cy="2559050"/>
+                      <a:ext cx="5002335" cy="2547167"/>
                     </a:xfrm>
                     <a:prstGeom prst="rect">
                       <a:avLst/>
@@ -11366,24 +11367,36 @@
                 </pic:pic>
               </a:graphicData>
             </a:graphic>
-            <wp14:sizeRelH relativeFrom="margin">
-              <wp14:pctWidth>0</wp14:pctWidth>
-            </wp14:sizeRelH>
-            <wp14:sizeRelV relativeFrom="margin">
-              <wp14:pctHeight>0</wp14:pctHeight>
-            </wp14:sizeRelV>
-          </wp:anchor>
+          </wp:inline>
         </w:drawing>
       </w:r>
-      <w:r>
-        <w:rPr>
+    </w:p>
+    <w:p>
+      <w:pPr>
+        <w:ind w:left="720"/>
+        <w:rPr>
+          <w:rFonts w:ascii="Times New Roman" w:eastAsia="Times New Roman" w:hAnsi="Times New Roman" w:cs="Times New Roman"/>
+          <w:iCs/>
+        </w:rPr>
+      </w:pPr>
+      <w:r>
+        <w:rPr>
+          <w:rFonts w:ascii="Times New Roman" w:eastAsia="Times New Roman" w:hAnsi="Times New Roman" w:cs="Times New Roman"/>
+          <w:iCs/>
+        </w:rPr>
+        <w:t xml:space="preserve"> </w:t>
+      </w:r>
+      <w:r>
+        <w:rPr>
+          <w:rFonts w:ascii="Times New Roman" w:eastAsia="Times New Roman" w:hAnsi="Times New Roman" w:cs="Times New Roman"/>
+          <w:iCs/>
           <w:noProof/>
         </w:rPr>
         <w:drawing>
-          <wp:inline distT="0" distB="0" distL="0" distR="0" wp14:anchorId="67C37B2A" wp14:editId="6127A644">
-            <wp:extent cx="4504780" cy="2362200"/>
+          <wp:inline distT="0" distB="0" distL="0" distR="0" wp14:anchorId="77660E91" wp14:editId="2D7AEE7F">
+            <wp:extent cx="5162718" cy="2708912"/>
             <wp:effectExtent l="0" t="0" r="0" b="0"/>
-            <wp:docPr id="1314400040" name="Picture 1" descr="A screenshot of a computer&#10;&#10;AI-generated content may be incorrect."/>
+            <wp:docPr id="1221610482" name="Picture 1" descr="A screenshot of a computer&#10;&#10;AI-generated content may be incorrect."/>
             <wp:cNvGraphicFramePr>
               <a:graphicFrameLocks xmlns:a="http://schemas.openxmlformats.org/drawingml/2006/main" noChangeAspect="1"/>
             </wp:cNvGraphicFramePr>
@@ -11391,7 +11404,7 @@
               <a:graphicData uri="http://schemas.openxmlformats.org/drawingml/2006/picture">
                 <pic:pic xmlns:pic="http://schemas.openxmlformats.org/drawingml/2006/picture">
                   <pic:nvPicPr>
-                    <pic:cNvPr id="1314400040" name="Picture 1" descr="A screenshot of a computer&#10;&#10;AI-generated content may be incorrect."/>
+                    <pic:cNvPr id="1221610482" name="Picture 1" descr="A screenshot of a computer&#10;&#10;AI-generated content may be incorrect."/>
                     <pic:cNvPicPr/>
                   </pic:nvPicPr>
                   <pic:blipFill>
@@ -11403,7 +11416,7 @@
                   <pic:spPr>
                     <a:xfrm>
                       <a:off x="0" y="0"/>
-                      <a:ext cx="4521650" cy="2371046"/>
+                      <a:ext cx="5198288" cy="2727576"/>
                     </a:xfrm>
                     <a:prstGeom prst="rect">
                       <a:avLst/>
@@ -11424,34 +11437,16 @@
           <w:iCs/>
         </w:rPr>
       </w:pPr>
-    </w:p>
-    <w:p>
-      <w:pPr>
-        <w:ind w:left="720"/>
-        <w:rPr>
-          <w:rFonts w:ascii="Times New Roman" w:eastAsia="Times New Roman" w:hAnsi="Times New Roman" w:cs="Times New Roman"/>
-          <w:iCs/>
-        </w:rPr>
-      </w:pPr>
-      <w:r>
-        <w:rPr>
-          <w:rFonts w:ascii="Times New Roman" w:eastAsia="Times New Roman" w:hAnsi="Times New Roman" w:cs="Times New Roman"/>
-          <w:iCs/>
+      <w:r>
+        <w:rPr>
           <w:noProof/>
         </w:rPr>
+        <w:lastRenderedPageBreak/>
         <w:drawing>
-          <wp:anchor distT="0" distB="0" distL="114300" distR="114300" simplePos="0" relativeHeight="251660288" behindDoc="0" locked="0" layoutInCell="1" allowOverlap="1" wp14:anchorId="6A3871B5" wp14:editId="3E7A2DBB">
-            <wp:simplePos x="0" y="0"/>
-            <wp:positionH relativeFrom="column">
-              <wp:posOffset>450850</wp:posOffset>
-            </wp:positionH>
-            <wp:positionV relativeFrom="paragraph">
-              <wp:posOffset>70485</wp:posOffset>
-            </wp:positionV>
-            <wp:extent cx="4551680" cy="2381250"/>
-            <wp:effectExtent l="0" t="0" r="1270" b="0"/>
-            <wp:wrapSquare wrapText="bothSides"/>
-            <wp:docPr id="535136669" name="Picture 1" descr="A screenshot of a computer&#10;&#10;AI-generated content may be incorrect."/>
+          <wp:inline distT="0" distB="0" distL="0" distR="0" wp14:anchorId="1F9F8816" wp14:editId="2D2FE308">
+            <wp:extent cx="5715000" cy="1919605"/>
+            <wp:effectExtent l="0" t="0" r="0" b="4445"/>
+            <wp:docPr id="1469076318" name="Picture 1"/>
             <wp:cNvGraphicFramePr>
               <a:graphicFrameLocks xmlns:a="http://schemas.openxmlformats.org/drawingml/2006/main" noChangeAspect="1"/>
             </wp:cNvGraphicFramePr>
@@ -11459,8 +11454,10 @@
               <a:graphicData uri="http://schemas.openxmlformats.org/drawingml/2006/picture">
                 <pic:pic xmlns:pic="http://schemas.openxmlformats.org/drawingml/2006/picture">
                   <pic:nvPicPr>
-                    <pic:cNvPr id="535136669" name="Picture 1" descr="A screenshot of a computer&#10;&#10;AI-generated content may be incorrect."/>
-                    <pic:cNvPicPr/>
+                    <pic:cNvPr id="0" name="Picture 1"/>
+                    <pic:cNvPicPr>
+                      <a:picLocks noChangeAspect="1" noChangeArrowheads="1"/>
+                    </pic:cNvPicPr>
                   </pic:nvPicPr>
                   <pic:blipFill>
                     <a:blip r:embed="rId14" cstate="print">
@@ -11470,29 +11467,28 @@
                         </a:ext>
                       </a:extLst>
                     </a:blip>
+                    <a:srcRect/>
                     <a:stretch>
                       <a:fillRect/>
                     </a:stretch>
                   </pic:blipFill>
-                  <pic:spPr>
+                  <pic:spPr bwMode="auto">
                     <a:xfrm>
                       <a:off x="0" y="0"/>
-                      <a:ext cx="4551680" cy="2381250"/>
+                      <a:ext cx="5715000" cy="1919605"/>
                     </a:xfrm>
                     <a:prstGeom prst="rect">
                       <a:avLst/>
                     </a:prstGeom>
+                    <a:noFill/>
+                    <a:ln>
+                      <a:noFill/>
+                    </a:ln>
                   </pic:spPr>
                 </pic:pic>
               </a:graphicData>
             </a:graphic>
-            <wp14:sizeRelH relativeFrom="margin">
-              <wp14:pctWidth>0</wp14:pctWidth>
-            </wp14:sizeRelH>
-            <wp14:sizeRelV relativeFrom="margin">
-              <wp14:pctHeight>0</wp14:pctHeight>
-            </wp14:sizeRelV>
-          </wp:anchor>
+          </wp:inline>
         </w:drawing>
       </w:r>
     </w:p>
@@ -11504,15 +11500,23 @@
           <w:iCs/>
         </w:rPr>
       </w:pPr>
+    </w:p>
+    <w:p>
+      <w:pPr>
+        <w:ind w:left="720"/>
+        <w:rPr>
+          <w:rFonts w:ascii="Times New Roman" w:eastAsia="Times New Roman" w:hAnsi="Times New Roman" w:cs="Times New Roman"/>
+          <w:iCs/>
+        </w:rPr>
+      </w:pPr>
       <w:r>
         <w:rPr>
           <w:rFonts w:ascii="Times New Roman" w:eastAsia="Times New Roman" w:hAnsi="Times New Roman" w:cs="Times New Roman"/>
           <w:iCs/>
           <w:noProof/>
         </w:rPr>
-        <w:lastRenderedPageBreak/>
         <w:drawing>
-          <wp:inline distT="0" distB="0" distL="0" distR="0" wp14:anchorId="6CF85EF2" wp14:editId="36CD1911">
+          <wp:inline distT="0" distB="0" distL="0" distR="0" wp14:anchorId="3FD8E58A" wp14:editId="7EEAC6FB">
             <wp:extent cx="5139380" cy="2011680"/>
             <wp:effectExtent l="0" t="0" r="4445" b="7620"/>
             <wp:docPr id="10717516" name="Picture 1" descr="A screenshot of a computer&#10;&#10;AI-generated content may be incorrect."/>
@@ -11547,15 +11551,6 @@
           </wp:inline>
         </w:drawing>
       </w:r>
-    </w:p>
-    <w:p>
-      <w:pPr>
-        <w:ind w:left="720"/>
-        <w:rPr>
-          <w:rFonts w:ascii="Times New Roman" w:eastAsia="Times New Roman" w:hAnsi="Times New Roman" w:cs="Times New Roman"/>
-          <w:iCs/>
-        </w:rPr>
-      </w:pPr>
       <w:r>
         <w:rPr>
           <w:rFonts w:ascii="Times New Roman" w:eastAsia="Times New Roman" w:hAnsi="Times New Roman" w:cs="Times New Roman"/>

</xml_diff>

<commit_message>
changed title and minor changes
</commit_message>
<xml_diff>
--- a/A_74_7COM1079_Final report (1).docx
+++ b/A_74_7COM1079_Final report (1).docx
@@ -93,35 +93,64 @@
           <w:rFonts w:ascii="Times New Roman" w:eastAsia="Times New Roman" w:hAnsi="Times New Roman" w:cs="Times New Roman"/>
           <w:iCs/>
         </w:rPr>
-        <w:t xml:space="preserve">Gender </w:t>
-      </w:r>
-      <w:r>
-        <w:rPr>
-          <w:rFonts w:ascii="Times New Roman" w:eastAsia="Times New Roman" w:hAnsi="Times New Roman" w:cs="Times New Roman"/>
-          <w:iCs/>
-        </w:rPr>
-        <w:t>I</w:t>
-      </w:r>
-      <w:r>
-        <w:rPr>
-          <w:rFonts w:ascii="Times New Roman" w:eastAsia="Times New Roman" w:hAnsi="Times New Roman" w:cs="Times New Roman"/>
-          <w:iCs/>
-        </w:rPr>
-        <w:t xml:space="preserve">ncome </w:t>
-      </w:r>
-      <w:r>
-        <w:rPr>
-          <w:rFonts w:ascii="Times New Roman" w:eastAsia="Times New Roman" w:hAnsi="Times New Roman" w:cs="Times New Roman"/>
-          <w:iCs/>
-        </w:rPr>
-        <w:t>D</w:t>
-      </w:r>
-      <w:r>
-        <w:rPr>
-          <w:rFonts w:ascii="Times New Roman" w:eastAsia="Times New Roman" w:hAnsi="Times New Roman" w:cs="Times New Roman"/>
-          <w:iCs/>
-        </w:rPr>
-        <w:t>isparity in United States 1994</w:t>
+        <w:t xml:space="preserve">Analysis of Gender-Based Income Disparities in the United States </w:t>
+      </w:r>
+      <w:r>
+        <w:rPr>
+          <w:rFonts w:ascii="Times New Roman" w:eastAsia="Times New Roman" w:hAnsi="Times New Roman" w:cs="Times New Roman"/>
+          <w:iCs/>
+        </w:rPr>
+        <w:t>u</w:t>
+      </w:r>
+      <w:r>
+        <w:rPr>
+          <w:rFonts w:ascii="Times New Roman" w:eastAsia="Times New Roman" w:hAnsi="Times New Roman" w:cs="Times New Roman"/>
+          <w:iCs/>
+        </w:rPr>
+        <w:t>sing the</w:t>
+      </w:r>
+    </w:p>
+    <w:p>
+      <w:pPr>
+        <w:rPr>
+          <w:rFonts w:ascii="Times New Roman" w:eastAsia="Times New Roman" w:hAnsi="Times New Roman" w:cs="Times New Roman"/>
+          <w:iCs/>
+        </w:rPr>
+      </w:pPr>
+      <w:r>
+        <w:rPr>
+          <w:rFonts w:ascii="Times New Roman" w:eastAsia="Times New Roman" w:hAnsi="Times New Roman" w:cs="Times New Roman"/>
+          <w:iCs/>
+        </w:rPr>
+        <w:t xml:space="preserve">                        </w:t>
+      </w:r>
+      <w:r>
+        <w:rPr>
+          <w:rFonts w:ascii="Times New Roman" w:eastAsia="Times New Roman" w:hAnsi="Times New Roman" w:cs="Times New Roman"/>
+          <w:iCs/>
+        </w:rPr>
+        <w:t xml:space="preserve"> </w:t>
+      </w:r>
+      <w:r>
+        <w:rPr>
+          <w:rFonts w:ascii="Times New Roman" w:eastAsia="Times New Roman" w:hAnsi="Times New Roman" w:cs="Times New Roman"/>
+          <w:iCs/>
+        </w:rPr>
+        <w:t xml:space="preserve">   </w:t>
+      </w:r>
+      <w:r>
+        <w:rPr>
+          <w:rFonts w:ascii="Times New Roman" w:eastAsia="Times New Roman" w:hAnsi="Times New Roman" w:cs="Times New Roman"/>
+          <w:iCs/>
+        </w:rPr>
+        <w:t>1994 Adult Census</w:t>
+      </w:r>
+      <w:r>
+        <w:rPr>
+          <w:rFonts w:ascii="Times New Roman" w:eastAsia="Times New Roman" w:hAnsi="Times New Roman" w:cs="Times New Roman"/>
+          <w:iCs/>
+        </w:rPr>
+        <w:t>.</w:t>
       </w:r>
     </w:p>
     <w:p>
@@ -274,7 +303,7 @@
           <w:rFonts w:ascii="Times New Roman" w:eastAsia="Times New Roman" w:hAnsi="Times New Roman" w:cs="Times New Roman"/>
           <w:iCs/>
         </w:rPr>
-        <w:t xml:space="preserve">24135993, </w:t>
+        <w:t>24135993</w:t>
       </w:r>
     </w:p>
     <w:p>
@@ -290,23 +319,7 @@
           <w:rFonts w:ascii="Times New Roman" w:eastAsia="Times New Roman" w:hAnsi="Times New Roman" w:cs="Times New Roman"/>
           <w:iCs/>
         </w:rPr>
-        <w:t xml:space="preserve">           Phani </w:t>
-      </w:r>
-      <w:proofErr w:type="spellStart"/>
-      <w:r>
-        <w:rPr>
-          <w:rFonts w:ascii="Times New Roman" w:eastAsia="Times New Roman" w:hAnsi="Times New Roman" w:cs="Times New Roman"/>
-          <w:iCs/>
-        </w:rPr>
-        <w:t>Muppalla</w:t>
-      </w:r>
-      <w:proofErr w:type="spellEnd"/>
-      <w:r>
-        <w:rPr>
-          <w:rFonts w:ascii="Times New Roman" w:eastAsia="Times New Roman" w:hAnsi="Times New Roman" w:cs="Times New Roman"/>
-          <w:iCs/>
-        </w:rPr>
-        <w:t xml:space="preserve"> </w:t>
+        <w:t xml:space="preserve">           Phani Muppalla </w:t>
       </w:r>
       <w:r>
         <w:rPr>
@@ -320,7 +333,7 @@
           <w:rFonts w:ascii="Times New Roman" w:eastAsia="Times New Roman" w:hAnsi="Times New Roman" w:cs="Times New Roman"/>
           <w:iCs/>
         </w:rPr>
-        <w:t xml:space="preserve"> 24113322,</w:t>
+        <w:t xml:space="preserve"> 24113322</w:t>
       </w:r>
     </w:p>
     <w:p>
@@ -336,23 +349,7 @@
           <w:rFonts w:ascii="Times New Roman" w:eastAsia="Times New Roman" w:hAnsi="Times New Roman" w:cs="Times New Roman"/>
           <w:iCs/>
         </w:rPr>
-        <w:t xml:space="preserve">           </w:t>
-      </w:r>
-      <w:proofErr w:type="spellStart"/>
-      <w:r>
-        <w:rPr>
-          <w:rFonts w:ascii="Times New Roman" w:eastAsia="Times New Roman" w:hAnsi="Times New Roman" w:cs="Times New Roman"/>
-          <w:iCs/>
-        </w:rPr>
-        <w:t>Hariharaan</w:t>
-      </w:r>
-      <w:proofErr w:type="spellEnd"/>
-      <w:r>
-        <w:rPr>
-          <w:rFonts w:ascii="Times New Roman" w:eastAsia="Times New Roman" w:hAnsi="Times New Roman" w:cs="Times New Roman"/>
-          <w:iCs/>
-        </w:rPr>
-        <w:t xml:space="preserve"> Murugesan Salaja - 24160923,</w:t>
+        <w:t xml:space="preserve">           Hariharaan Murugesan Salaja - 24160923</w:t>
       </w:r>
     </w:p>
     <w:p>
@@ -368,23 +365,7 @@
           <w:rFonts w:ascii="Times New Roman" w:eastAsia="Times New Roman" w:hAnsi="Times New Roman" w:cs="Times New Roman"/>
           <w:iCs/>
         </w:rPr>
-        <w:t xml:space="preserve">           </w:t>
-      </w:r>
-      <w:proofErr w:type="spellStart"/>
-      <w:r>
-        <w:rPr>
-          <w:rFonts w:ascii="Times New Roman" w:eastAsia="Times New Roman" w:hAnsi="Times New Roman" w:cs="Times New Roman"/>
-          <w:iCs/>
-        </w:rPr>
-        <w:t>Prabhaharan</w:t>
-      </w:r>
-      <w:proofErr w:type="spellEnd"/>
-      <w:r>
-        <w:rPr>
-          <w:rFonts w:ascii="Times New Roman" w:eastAsia="Times New Roman" w:hAnsi="Times New Roman" w:cs="Times New Roman"/>
-          <w:iCs/>
-        </w:rPr>
-        <w:t xml:space="preserve"> Radhakrishnan - 24138313,</w:t>
+        <w:t xml:space="preserve">           Prabhaharan Radhakrishnan - 24138313</w:t>
       </w:r>
     </w:p>
     <w:p>
@@ -400,7 +381,21 @@
           <w:rFonts w:ascii="Times New Roman" w:eastAsia="Times New Roman" w:hAnsi="Times New Roman" w:cs="Times New Roman"/>
           <w:iCs/>
         </w:rPr>
-        <w:t xml:space="preserve">           Rajath Krishna Naik - 24157852</w:t>
+        <w:t xml:space="preserve">           Rajath Krishna Naik </w:t>
+      </w:r>
+      <w:r>
+        <w:rPr>
+          <w:rFonts w:ascii="Times New Roman" w:eastAsia="Times New Roman" w:hAnsi="Times New Roman" w:cs="Times New Roman"/>
+          <w:iCs/>
+        </w:rPr>
+        <w:t>–</w:t>
+      </w:r>
+      <w:r>
+        <w:rPr>
+          <w:rFonts w:ascii="Times New Roman" w:eastAsia="Times New Roman" w:hAnsi="Times New Roman" w:cs="Times New Roman"/>
+          <w:iCs/>
+        </w:rPr>
+        <w:t xml:space="preserve"> 24157852</w:t>
       </w:r>
     </w:p>
     <w:p>
@@ -717,6 +712,7 @@
           <w:rFonts w:ascii="Times New Roman" w:eastAsia="Times New Roman" w:hAnsi="Times New Roman" w:cs="Times New Roman"/>
           <w:iCs/>
         </w:rPr>
+        <w:lastRenderedPageBreak/>
         <w:t>Hatfield, 202</w:t>
       </w:r>
       <w:r>
@@ -943,17 +939,6 @@
             </w:r>
             <w:r>
               <w:rPr>
-                <w:rStyle w:val="Hyperlink"/>
-                <w:rFonts w:ascii="Times New Roman" w:hAnsi="Times New Roman" w:cs="Times New Roman"/>
-                <w:b/>
-                <w:bCs/>
-                <w:noProof/>
-                <w:color w:val="auto"/>
-              </w:rPr>
-              <w:t>(100 words)</w:t>
-            </w:r>
-            <w:r>
-              <w:rPr>
                 <w:rFonts w:ascii="Times New Roman" w:hAnsi="Times New Roman" w:cs="Times New Roman"/>
                 <w:noProof/>
                 <w:webHidden/>
@@ -1051,16 +1036,6 @@
             </w:r>
             <w:r>
               <w:rPr>
-                <w:rStyle w:val="Hyperlink"/>
-                <w:rFonts w:ascii="Times New Roman" w:hAnsi="Times New Roman" w:cs="Times New Roman"/>
-                <w:b/>
-                <w:noProof/>
-                <w:color w:val="auto"/>
-              </w:rPr>
-              <w:t>(75 words)</w:t>
-            </w:r>
-            <w:r>
-              <w:rPr>
                 <w:rFonts w:ascii="Times New Roman" w:hAnsi="Times New Roman" w:cs="Times New Roman"/>
                 <w:noProof/>
                 <w:webHidden/>
@@ -1165,7 +1140,7 @@
                 <w:noProof/>
                 <w:color w:val="auto"/>
               </w:rPr>
-              <w:t xml:space="preserve">(50 words). </w:t>
+              <w:t xml:space="preserve">. </w:t>
             </w:r>
             <w:r>
               <w:rPr>
@@ -1175,17 +1150,6 @@
                 <w:color w:val="auto"/>
               </w:rPr>
               <w:t xml:space="preserve">State your RQ </w:t>
-            </w:r>
-            <w:r>
-              <w:rPr>
-                <w:rStyle w:val="Hyperlink"/>
-                <w:rFonts w:ascii="Times New Roman" w:hAnsi="Times New Roman" w:cs="Times New Roman"/>
-                <w:b/>
-                <w:bCs/>
-                <w:noProof/>
-                <w:color w:val="auto"/>
-              </w:rPr>
-              <w:t>(50 words)</w:t>
             </w:r>
             <w:r>
               <w:rPr>
@@ -1286,17 +1250,6 @@
             </w:r>
             <w:r>
               <w:rPr>
-                <w:rStyle w:val="Hyperlink"/>
-                <w:rFonts w:ascii="Times New Roman" w:hAnsi="Times New Roman" w:cs="Times New Roman"/>
-                <w:b/>
-                <w:bCs/>
-                <w:noProof/>
-                <w:color w:val="auto"/>
-              </w:rPr>
-              <w:t>(100 words)</w:t>
-            </w:r>
-            <w:r>
-              <w:rPr>
                 <w:rFonts w:ascii="Times New Roman" w:hAnsi="Times New Roman" w:cs="Times New Roman"/>
                 <w:noProof/>
                 <w:webHidden/>
@@ -1491,17 +1444,6 @@
             </w:r>
             <w:r>
               <w:rPr>
-                <w:rStyle w:val="Hyperlink"/>
-                <w:rFonts w:ascii="Times New Roman" w:hAnsi="Times New Roman" w:cs="Times New Roman"/>
-                <w:b/>
-                <w:bCs/>
-                <w:noProof/>
-                <w:color w:val="auto"/>
-              </w:rPr>
-              <w:t>(200 words)</w:t>
-            </w:r>
-            <w:r>
-              <w:rPr>
                 <w:rFonts w:ascii="Times New Roman" w:hAnsi="Times New Roman" w:cs="Times New Roman"/>
                 <w:noProof/>
                 <w:webHidden/>
@@ -1617,26 +1559,6 @@
             </w:r>
             <w:r>
               <w:rPr>
-                <w:rStyle w:val="Hyperlink"/>
-                <w:rFonts w:ascii="Times New Roman" w:hAnsi="Times New Roman" w:cs="Times New Roman"/>
-                <w:b/>
-                <w:bCs/>
-                <w:noProof/>
-                <w:color w:val="auto"/>
-              </w:rPr>
-              <w:t>(100 word</w:t>
-            </w:r>
-            <w:r>
-              <w:rPr>
-                <w:rStyle w:val="Hyperlink"/>
-                <w:rFonts w:ascii="Times New Roman" w:hAnsi="Times New Roman" w:cs="Times New Roman"/>
-                <w:noProof/>
-                <w:color w:val="auto"/>
-              </w:rPr>
-              <w:t>s)</w:t>
-            </w:r>
-            <w:r>
-              <w:rPr>
                 <w:rFonts w:ascii="Times New Roman" w:hAnsi="Times New Roman" w:cs="Times New Roman"/>
                 <w:noProof/>
                 <w:webHidden/>
@@ -1827,18 +1749,7 @@
                 <w:noProof/>
                 <w:color w:val="auto"/>
               </w:rPr>
-              <w:t>Appropriate graphs for the RQ output of an R script (</w:t>
-            </w:r>
-            <w:r>
-              <w:rPr>
-                <w:rStyle w:val="Hyperlink"/>
-                <w:rFonts w:ascii="Times New Roman" w:hAnsi="Times New Roman" w:cs="Times New Roman"/>
-                <w:b/>
-                <w:bCs/>
-                <w:noProof/>
-                <w:color w:val="auto"/>
-              </w:rPr>
-              <w:t>50 words)</w:t>
+              <w:t xml:space="preserve">Appropriate graphs for the RQ output of an R script </w:t>
             </w:r>
             <w:r>
               <w:rPr>
@@ -1935,18 +1846,7 @@
                 <w:noProof/>
                 <w:color w:val="auto"/>
               </w:rPr>
-              <w:t>Additional information relating to understanding the data (</w:t>
-            </w:r>
-            <w:r>
-              <w:rPr>
-                <w:rStyle w:val="Hyperlink"/>
-                <w:rFonts w:ascii="Times New Roman" w:hAnsi="Times New Roman" w:cs="Times New Roman"/>
-                <w:b/>
-                <w:bCs/>
-                <w:noProof/>
-                <w:color w:val="auto"/>
-              </w:rPr>
-              <w:t>50 words)</w:t>
+              <w:t xml:space="preserve">Additional information relating to understanding the data </w:t>
             </w:r>
             <w:r>
               <w:rPr>
@@ -2043,18 +1943,7 @@
                 <w:noProof/>
                 <w:color w:val="auto"/>
               </w:rPr>
-              <w:t>Useful information for the data understanding (</w:t>
-            </w:r>
-            <w:r>
-              <w:rPr>
-                <w:rStyle w:val="Hyperlink"/>
-                <w:rFonts w:ascii="Times New Roman" w:hAnsi="Times New Roman" w:cs="Times New Roman"/>
-                <w:b/>
-                <w:bCs/>
-                <w:noProof/>
-                <w:color w:val="auto"/>
-              </w:rPr>
-              <w:t>50 words)</w:t>
+              <w:t xml:space="preserve">Useful information for the data understanding </w:t>
             </w:r>
             <w:r>
               <w:rPr>
@@ -2249,18 +2138,7 @@
                 <w:noProof/>
                 <w:color w:val="auto"/>
               </w:rPr>
-              <w:t>Statistical test used to test the hypotheses and output (</w:t>
-            </w:r>
-            <w:r>
-              <w:rPr>
-                <w:rStyle w:val="Hyperlink"/>
-                <w:rFonts w:ascii="Times New Roman" w:hAnsi="Times New Roman" w:cs="Times New Roman"/>
-                <w:b/>
-                <w:bCs/>
-                <w:noProof/>
-                <w:color w:val="auto"/>
-              </w:rPr>
-              <w:t>75 words)</w:t>
+              <w:t xml:space="preserve">Statistical test used to test the hypotheses and output </w:t>
             </w:r>
             <w:r>
               <w:rPr>
@@ -2357,18 +2235,7 @@
                 <w:noProof/>
                 <w:color w:val="auto"/>
               </w:rPr>
-              <w:t>The null hypothesis is rejected /not rejected based on the p-value (</w:t>
-            </w:r>
-            <w:r>
-              <w:rPr>
-                <w:rStyle w:val="Hyperlink"/>
-                <w:rFonts w:ascii="Times New Roman" w:hAnsi="Times New Roman" w:cs="Times New Roman"/>
-                <w:b/>
-                <w:bCs/>
-                <w:noProof/>
-                <w:color w:val="auto"/>
-              </w:rPr>
-              <w:t>100 words)</w:t>
+              <w:t xml:space="preserve">The null hypothesis is rejected /not rejected based on the p-value </w:t>
             </w:r>
             <w:r>
               <w:rPr>
@@ -2566,17 +2433,6 @@
             </w:r>
             <w:r>
               <w:rPr>
-                <w:rStyle w:val="Hyperlink"/>
-                <w:rFonts w:ascii="Times New Roman" w:hAnsi="Times New Roman" w:cs="Times New Roman"/>
-                <w:b/>
-                <w:bCs/>
-                <w:noProof/>
-                <w:color w:val="auto"/>
-              </w:rPr>
-              <w:t>(75 words)</w:t>
-            </w:r>
-            <w:r>
-              <w:rPr>
                 <w:rFonts w:ascii="Times New Roman" w:hAnsi="Times New Roman" w:cs="Times New Roman"/>
                 <w:noProof/>
                 <w:webHidden/>
@@ -2670,18 +2526,16 @@
                 <w:noProof/>
                 <w:color w:val="auto"/>
               </w:rPr>
-              <w:t xml:space="preserve">Points for improvement </w:t>
+              <w:t>Points for improvement</w:t>
             </w:r>
             <w:r>
               <w:rPr>
                 <w:rStyle w:val="Hyperlink"/>
                 <w:rFonts w:ascii="Times New Roman" w:hAnsi="Times New Roman" w:cs="Times New Roman"/>
-                <w:b/>
-                <w:bCs/>
                 <w:noProof/>
                 <w:color w:val="auto"/>
               </w:rPr>
-              <w:t>(75 words)</w:t>
+              <w:t xml:space="preserve"> </w:t>
             </w:r>
             <w:r>
               <w:rPr>
@@ -2778,17 +2632,7 @@
                 <w:noProof/>
                 <w:color w:val="auto"/>
               </w:rPr>
-              <w:t>Group’s time management (</w:t>
-            </w:r>
-            <w:r>
-              <w:rPr>
-                <w:rStyle w:val="Hyperlink"/>
-                <w:rFonts w:ascii="Times New Roman" w:hAnsi="Times New Roman" w:cs="Times New Roman"/>
-                <w:b/>
-                <w:noProof/>
-                <w:color w:val="auto"/>
-              </w:rPr>
-              <w:t>50 words)</w:t>
+              <w:t xml:space="preserve">Group’s time management </w:t>
             </w:r>
             <w:r>
               <w:rPr>
@@ -2885,17 +2729,7 @@
                 <w:noProof/>
                 <w:color w:val="auto"/>
               </w:rPr>
-              <w:t>Project’s overall judgement (</w:t>
-            </w:r>
-            <w:r>
-              <w:rPr>
-                <w:rStyle w:val="Hyperlink"/>
-                <w:rFonts w:ascii="Times New Roman" w:hAnsi="Times New Roman" w:cs="Times New Roman"/>
-                <w:b/>
-                <w:noProof/>
-                <w:color w:val="auto"/>
-              </w:rPr>
-              <w:t>50 words)</w:t>
+              <w:t xml:space="preserve">Project’s overall judgement </w:t>
             </w:r>
             <w:r>
               <w:rPr>
@@ -3003,7 +2837,7 @@
                 <w:noProof/>
                 <w:color w:val="auto"/>
               </w:rPr>
-              <w:t>(75 words, write only if applies to your group arrangements)</w:t>
+              <w:t>( write only if applies to your group arrangements)</w:t>
             </w:r>
             <w:r>
               <w:rPr>
@@ -3104,17 +2938,6 @@
             </w:r>
             <w:r>
               <w:rPr>
-                <w:rStyle w:val="Hyperlink"/>
-                <w:rFonts w:ascii="Times New Roman" w:hAnsi="Times New Roman" w:cs="Times New Roman"/>
-                <w:b/>
-                <w:bCs/>
-                <w:noProof/>
-                <w:color w:val="auto"/>
-              </w:rPr>
-              <w:t>(50 words)</w:t>
-            </w:r>
-            <w:r>
-              <w:rPr>
                 <w:rFonts w:ascii="Times New Roman" w:hAnsi="Times New Roman" w:cs="Times New Roman"/>
                 <w:noProof/>
                 <w:webHidden/>
@@ -3305,18 +3128,7 @@
                 <w:noProof/>
                 <w:color w:val="auto"/>
               </w:rPr>
-              <w:t>Results explained (</w:t>
-            </w:r>
-            <w:r>
-              <w:rPr>
-                <w:rStyle w:val="Hyperlink"/>
-                <w:rFonts w:ascii="Times New Roman" w:hAnsi="Times New Roman" w:cs="Times New Roman"/>
-                <w:b/>
-                <w:bCs/>
-                <w:noProof/>
-                <w:color w:val="auto"/>
-              </w:rPr>
-              <w:t>75 words)</w:t>
+              <w:t xml:space="preserve">Results explained </w:t>
             </w:r>
             <w:r>
               <w:rPr>
@@ -3413,18 +3225,7 @@
                 <w:noProof/>
                 <w:color w:val="auto"/>
               </w:rPr>
-              <w:t>Interpretation of the results (</w:t>
-            </w:r>
-            <w:r>
-              <w:rPr>
-                <w:rStyle w:val="Hyperlink"/>
-                <w:rFonts w:ascii="Times New Roman" w:hAnsi="Times New Roman" w:cs="Times New Roman"/>
-                <w:b/>
-                <w:bCs/>
-                <w:noProof/>
-                <w:color w:val="auto"/>
-              </w:rPr>
-              <w:t>75 words)</w:t>
+              <w:t xml:space="preserve">Interpretation of the results </w:t>
             </w:r>
             <w:r>
               <w:rPr>
@@ -3521,18 +3322,7 @@
                 <w:noProof/>
                 <w:color w:val="auto"/>
               </w:rPr>
-              <w:t>Reasons and/or implications for future work, limitations of your study (</w:t>
-            </w:r>
-            <w:r>
-              <w:rPr>
-                <w:rStyle w:val="Hyperlink"/>
-                <w:rFonts w:ascii="Times New Roman" w:hAnsi="Times New Roman" w:cs="Times New Roman"/>
-                <w:b/>
-                <w:bCs/>
-                <w:noProof/>
-                <w:color w:val="auto"/>
-              </w:rPr>
-              <w:t>50 words)</w:t>
+              <w:t xml:space="preserve">Reasons and/or implications for future work, limitations of your study </w:t>
             </w:r>
             <w:r>
               <w:rPr>
@@ -6599,23 +6389,7 @@
           <w:rFonts w:ascii="Times New Roman" w:eastAsia="Times New Roman" w:hAnsi="Times New Roman" w:cs="Times New Roman"/>
           <w:iCs/>
         </w:rPr>
-        <w:t xml:space="preserve"> produced x^² = 1424.4 with </w:t>
-      </w:r>
-      <w:proofErr w:type="spellStart"/>
-      <w:r>
-        <w:rPr>
-          <w:rFonts w:ascii="Times New Roman" w:eastAsia="Times New Roman" w:hAnsi="Times New Roman" w:cs="Times New Roman"/>
-          <w:iCs/>
-        </w:rPr>
-        <w:t>df</w:t>
-      </w:r>
-      <w:proofErr w:type="spellEnd"/>
-      <w:r>
-        <w:rPr>
-          <w:rFonts w:ascii="Times New Roman" w:eastAsia="Times New Roman" w:hAnsi="Times New Roman" w:cs="Times New Roman"/>
-          <w:iCs/>
-        </w:rPr>
-        <w:t xml:space="preserve"> = 1 and p &lt; 2.2×10^-16, far below alpha = 0.05. Therefore, we rejected the null hypothesis of equal income proportions across genders. Practically only about 11 % of females fall in the &gt;50K bracket, compared with roughly 31 % of males, indicating a strong gender income gap. Because the sample size is approximately about 32000 records, the result is statistically robust and most likely it is not a sampling fluke. This effect also has real world </w:t>
+        <w:t xml:space="preserve"> produced x^² = 1424.4 with df = 1 and p &lt; 2.2×10^-16, far below alpha = 0.05. Therefore, we rejected the null hypothesis of equal income proportions across genders. Practically only about 11 % of females fall in the &gt;50K bracket, compared with roughly 31 % of males, indicating a strong gender income gap. Because the sample size is approximately about 32000 records, the result is statistically robust and most likely it is not a sampling fluke. This effect also has real world </w:t>
       </w:r>
       <w:r>
         <w:rPr>
@@ -7732,23 +7506,7 @@
           <w:rFonts w:ascii="Times New Roman" w:eastAsia="Times New Roman" w:hAnsi="Times New Roman" w:cs="Times New Roman"/>
           <w:iCs/>
         </w:rPr>
-        <w:t>50K. Pearson’s Chi-square statistic of 1424.4 (</w:t>
-      </w:r>
-      <w:proofErr w:type="spellStart"/>
-      <w:r>
-        <w:rPr>
-          <w:rFonts w:ascii="Times New Roman" w:eastAsia="Times New Roman" w:hAnsi="Times New Roman" w:cs="Times New Roman"/>
-          <w:iCs/>
-        </w:rPr>
-        <w:t>df</w:t>
-      </w:r>
-      <w:proofErr w:type="spellEnd"/>
-      <w:r>
-        <w:rPr>
-          <w:rFonts w:ascii="Times New Roman" w:eastAsia="Times New Roman" w:hAnsi="Times New Roman" w:cs="Times New Roman"/>
-          <w:iCs/>
-        </w:rPr>
-        <w:t xml:space="preserve"> = 1, p &lt; 2.2×10^-16) confirms the gap is not due to sampling noise. </w:t>
+        <w:t xml:space="preserve">50K. Pearson’s Chi-square statistic of 1424.4 (df = 1, p &lt; 2.2×10^-16) confirms the gap is not due to sampling noise. </w:t>
       </w:r>
       <w:r>
         <w:rPr>
@@ -8616,23 +8374,7 @@
           <w:rFonts w:ascii="Times New Roman" w:eastAsia="Times New Roman" w:hAnsi="Times New Roman" w:cs="Times New Roman"/>
           <w:iCs/>
         </w:rPr>
-        <w:t>library(</w:t>
-      </w:r>
-      <w:proofErr w:type="spellStart"/>
-      <w:r>
-        <w:rPr>
-          <w:rFonts w:ascii="Times New Roman" w:eastAsia="Times New Roman" w:hAnsi="Times New Roman" w:cs="Times New Roman"/>
-          <w:iCs/>
-        </w:rPr>
-        <w:t>readr</w:t>
-      </w:r>
-      <w:proofErr w:type="spellEnd"/>
-      <w:r>
-        <w:rPr>
-          <w:rFonts w:ascii="Times New Roman" w:eastAsia="Times New Roman" w:hAnsi="Times New Roman" w:cs="Times New Roman"/>
-          <w:iCs/>
-        </w:rPr>
-        <w:t>)</w:t>
+        <w:t>library(readr)</w:t>
       </w:r>
     </w:p>
     <w:p>
@@ -8644,47 +8386,13 @@
           <w:iCs/>
         </w:rPr>
       </w:pPr>
-      <w:proofErr w:type="spellStart"/>
-      <w:r>
-        <w:rPr>
-          <w:rFonts w:ascii="Times New Roman" w:eastAsia="Times New Roman" w:hAnsi="Times New Roman" w:cs="Times New Roman"/>
-          <w:iCs/>
-        </w:rPr>
-        <w:t>df</w:t>
-      </w:r>
-      <w:proofErr w:type="spellEnd"/>
-      <w:r>
-        <w:rPr>
-          <w:rFonts w:ascii="Times New Roman" w:eastAsia="Times New Roman" w:hAnsi="Times New Roman" w:cs="Times New Roman"/>
-          <w:iCs/>
-        </w:rPr>
-        <w:t xml:space="preserve"> &lt;- </w:t>
-      </w:r>
-      <w:proofErr w:type="spellStart"/>
-      <w:r>
-        <w:rPr>
-          <w:rFonts w:ascii="Times New Roman" w:eastAsia="Times New Roman" w:hAnsi="Times New Roman" w:cs="Times New Roman"/>
-          <w:iCs/>
-        </w:rPr>
-        <w:t>read_</w:t>
-      </w:r>
-      <w:proofErr w:type="gramStart"/>
-      <w:r>
-        <w:rPr>
-          <w:rFonts w:ascii="Times New Roman" w:eastAsia="Times New Roman" w:hAnsi="Times New Roman" w:cs="Times New Roman"/>
-          <w:iCs/>
-        </w:rPr>
-        <w:t>csv</w:t>
-      </w:r>
-      <w:proofErr w:type="spellEnd"/>
-      <w:r>
-        <w:rPr>
-          <w:rFonts w:ascii="Times New Roman" w:eastAsia="Times New Roman" w:hAnsi="Times New Roman" w:cs="Times New Roman"/>
-          <w:iCs/>
-        </w:rPr>
-        <w:t>(</w:t>
-      </w:r>
-      <w:proofErr w:type="gramEnd"/>
+      <w:r>
+        <w:rPr>
+          <w:rFonts w:ascii="Times New Roman" w:eastAsia="Times New Roman" w:hAnsi="Times New Roman" w:cs="Times New Roman"/>
+          <w:iCs/>
+        </w:rPr>
+        <w:t>df &lt;- read_csv(</w:t>
+      </w:r>
       <w:r>
         <w:rPr>
           <w:rFonts w:ascii="Times New Roman" w:eastAsia="Times New Roman" w:hAnsi="Times New Roman" w:cs="Times New Roman"/>
@@ -8813,32 +8521,7 @@
           <w:rFonts w:ascii="Times New Roman" w:eastAsia="Times New Roman" w:hAnsi="Times New Roman" w:cs="Times New Roman"/>
           <w:iCs/>
         </w:rPr>
-        <w:t xml:space="preserve">df2 &lt;- </w:t>
-      </w:r>
-      <w:proofErr w:type="gramStart"/>
-      <w:r>
-        <w:rPr>
-          <w:rFonts w:ascii="Times New Roman" w:eastAsia="Times New Roman" w:hAnsi="Times New Roman" w:cs="Times New Roman"/>
-          <w:iCs/>
-        </w:rPr>
-        <w:t>subset(</w:t>
-      </w:r>
-      <w:proofErr w:type="spellStart"/>
-      <w:proofErr w:type="gramEnd"/>
-      <w:r>
-        <w:rPr>
-          <w:rFonts w:ascii="Times New Roman" w:eastAsia="Times New Roman" w:hAnsi="Times New Roman" w:cs="Times New Roman"/>
-          <w:iCs/>
-        </w:rPr>
-        <w:t>df</w:t>
-      </w:r>
-      <w:proofErr w:type="spellEnd"/>
-      <w:r>
-        <w:rPr>
-          <w:rFonts w:ascii="Times New Roman" w:eastAsia="Times New Roman" w:hAnsi="Times New Roman" w:cs="Times New Roman"/>
-          <w:iCs/>
-        </w:rPr>
-        <w:t xml:space="preserve">, sex == </w:t>
+        <w:t xml:space="preserve">df2 &lt;- subset(df, sex == </w:t>
       </w:r>
       <w:r>
         <w:rPr>
@@ -8911,50 +8594,7 @@
           <w:rFonts w:ascii="Times New Roman" w:eastAsia="Times New Roman" w:hAnsi="Times New Roman" w:cs="Times New Roman"/>
           <w:iCs/>
         </w:rPr>
-        <w:t xml:space="preserve">df2 &lt;- </w:t>
-      </w:r>
-      <w:proofErr w:type="gramStart"/>
-      <w:r>
-        <w:rPr>
-          <w:rFonts w:ascii="Times New Roman" w:eastAsia="Times New Roman" w:hAnsi="Times New Roman" w:cs="Times New Roman"/>
-          <w:iCs/>
-        </w:rPr>
-        <w:t>subset(</w:t>
-      </w:r>
-      <w:proofErr w:type="spellStart"/>
-      <w:proofErr w:type="gramEnd"/>
-      <w:r>
-        <w:rPr>
-          <w:rFonts w:ascii="Times New Roman" w:eastAsia="Times New Roman" w:hAnsi="Times New Roman" w:cs="Times New Roman"/>
-          <w:iCs/>
-        </w:rPr>
-        <w:t>df</w:t>
-      </w:r>
-      <w:proofErr w:type="spellEnd"/>
-      <w:r>
-        <w:rPr>
-          <w:rFonts w:ascii="Times New Roman" w:eastAsia="Times New Roman" w:hAnsi="Times New Roman" w:cs="Times New Roman"/>
-          <w:iCs/>
-        </w:rPr>
-        <w:t xml:space="preserve">, </w:t>
-      </w:r>
-      <w:proofErr w:type="spellStart"/>
-      <w:proofErr w:type="gramStart"/>
-      <w:r>
-        <w:rPr>
-          <w:rFonts w:ascii="Times New Roman" w:eastAsia="Times New Roman" w:hAnsi="Times New Roman" w:cs="Times New Roman"/>
-          <w:iCs/>
-        </w:rPr>
-        <w:t>native.country</w:t>
-      </w:r>
-      <w:proofErr w:type="spellEnd"/>
-      <w:proofErr w:type="gramEnd"/>
-      <w:r>
-        <w:rPr>
-          <w:rFonts w:ascii="Times New Roman" w:eastAsia="Times New Roman" w:hAnsi="Times New Roman" w:cs="Times New Roman"/>
-          <w:iCs/>
-        </w:rPr>
-        <w:t xml:space="preserve"> == </w:t>
+        <w:t xml:space="preserve">df2 &lt;- subset(df, native.country == </w:t>
       </w:r>
       <w:r>
         <w:rPr>
@@ -8970,7 +8610,6 @@
         </w:rPr>
         <w:t>United-States</w:t>
       </w:r>
-      <w:proofErr w:type="gramStart"/>
       <w:r>
         <w:rPr>
           <w:rFonts w:ascii="Times New Roman" w:eastAsia="Times New Roman" w:hAnsi="Times New Roman" w:cs="Times New Roman"/>
@@ -8985,7 +8624,6 @@
         </w:rPr>
         <w:t xml:space="preserve"> )</w:t>
       </w:r>
-      <w:proofErr w:type="gramEnd"/>
     </w:p>
     <w:p>
       <w:pPr>
@@ -9030,32 +8668,7 @@
           <w:rFonts w:ascii="Times New Roman" w:eastAsia="Times New Roman" w:hAnsi="Times New Roman" w:cs="Times New Roman"/>
           <w:iCs/>
         </w:rPr>
-        <w:t xml:space="preserve">df2$income_bracket &lt;- </w:t>
-      </w:r>
-      <w:proofErr w:type="spellStart"/>
-      <w:proofErr w:type="gramStart"/>
-      <w:r>
-        <w:rPr>
-          <w:rFonts w:ascii="Times New Roman" w:eastAsia="Times New Roman" w:hAnsi="Times New Roman" w:cs="Times New Roman"/>
-          <w:iCs/>
-        </w:rPr>
-        <w:t>ifelse</w:t>
-      </w:r>
-      <w:proofErr w:type="spellEnd"/>
-      <w:r>
-        <w:rPr>
-          <w:rFonts w:ascii="Times New Roman" w:eastAsia="Times New Roman" w:hAnsi="Times New Roman" w:cs="Times New Roman"/>
-          <w:iCs/>
-        </w:rPr>
-        <w:t>(</w:t>
-      </w:r>
-      <w:proofErr w:type="gramEnd"/>
-      <w:r>
-        <w:rPr>
-          <w:rFonts w:ascii="Times New Roman" w:eastAsia="Times New Roman" w:hAnsi="Times New Roman" w:cs="Times New Roman"/>
-          <w:iCs/>
-        </w:rPr>
-        <w:t xml:space="preserve">df2$income == </w:t>
+        <w:t xml:space="preserve">df2$income_bracket &lt;- ifelse(df2$income == </w:t>
       </w:r>
       <w:r>
         <w:rPr>
@@ -9185,47 +8798,7 @@
           <w:rFonts w:ascii="Times New Roman" w:eastAsia="Times New Roman" w:hAnsi="Times New Roman" w:cs="Times New Roman"/>
           <w:iCs/>
         </w:rPr>
-        <w:t xml:space="preserve"> </w:t>
-      </w:r>
-      <w:proofErr w:type="spellStart"/>
-      <w:r>
-        <w:rPr>
-          <w:rFonts w:ascii="Times New Roman" w:eastAsia="Times New Roman" w:hAnsi="Times New Roman" w:cs="Times New Roman"/>
-          <w:iCs/>
-        </w:rPr>
-        <w:t>usa</w:t>
-      </w:r>
-      <w:proofErr w:type="spellEnd"/>
-      <w:r>
-        <w:rPr>
-          <w:rFonts w:ascii="Times New Roman" w:eastAsia="Times New Roman" w:hAnsi="Times New Roman" w:cs="Times New Roman"/>
-          <w:iCs/>
-        </w:rPr>
-        <w:t>&lt;- table(df2$</w:t>
-      </w:r>
-      <w:proofErr w:type="gramStart"/>
-      <w:r>
-        <w:rPr>
-          <w:rFonts w:ascii="Times New Roman" w:eastAsia="Times New Roman" w:hAnsi="Times New Roman" w:cs="Times New Roman"/>
-          <w:iCs/>
-        </w:rPr>
-        <w:t>sex[</w:t>
-      </w:r>
-      <w:proofErr w:type="gramEnd"/>
-      <w:r>
-        <w:rPr>
-          <w:rFonts w:ascii="Times New Roman" w:eastAsia="Times New Roman" w:hAnsi="Times New Roman" w:cs="Times New Roman"/>
-          <w:iCs/>
-        </w:rPr>
-        <w:t>df2$native.country=</w:t>
-      </w:r>
-      <w:proofErr w:type="gramStart"/>
-      <w:r>
-        <w:rPr>
-          <w:rFonts w:ascii="Times New Roman" w:eastAsia="Times New Roman" w:hAnsi="Times New Roman" w:cs="Times New Roman"/>
-          <w:iCs/>
-        </w:rPr>
-        <w:t>=</w:t>
+        <w:t xml:space="preserve"> usa&lt;- table(df2$sex[df2$native.country==</w:t>
       </w:r>
       <w:r>
         <w:rPr>
@@ -9239,15 +8812,7 @@
           <w:rFonts w:ascii="Times New Roman" w:eastAsia="Times New Roman" w:hAnsi="Times New Roman" w:cs="Times New Roman"/>
           <w:iCs/>
         </w:rPr>
-        <w:t>United</w:t>
-      </w:r>
-      <w:proofErr w:type="gramEnd"/>
-      <w:r>
-        <w:rPr>
-          <w:rFonts w:ascii="Times New Roman" w:eastAsia="Times New Roman" w:hAnsi="Times New Roman" w:cs="Times New Roman"/>
-          <w:iCs/>
-        </w:rPr>
-        <w:t>-States</w:t>
+        <w:t>United-States</w:t>
       </w:r>
       <w:r>
         <w:rPr>
@@ -9261,31 +8826,7 @@
           <w:rFonts w:ascii="Times New Roman" w:eastAsia="Times New Roman" w:hAnsi="Times New Roman" w:cs="Times New Roman"/>
           <w:iCs/>
         </w:rPr>
-        <w:t>], df2$income_</w:t>
-      </w:r>
-      <w:proofErr w:type="gramStart"/>
-      <w:r>
-        <w:rPr>
-          <w:rFonts w:ascii="Times New Roman" w:eastAsia="Times New Roman" w:hAnsi="Times New Roman" w:cs="Times New Roman"/>
-          <w:iCs/>
-        </w:rPr>
-        <w:t>bracket[</w:t>
-      </w:r>
-      <w:proofErr w:type="gramEnd"/>
-      <w:r>
-        <w:rPr>
-          <w:rFonts w:ascii="Times New Roman" w:eastAsia="Times New Roman" w:hAnsi="Times New Roman" w:cs="Times New Roman"/>
-          <w:iCs/>
-        </w:rPr>
-        <w:t>df2$native.country=</w:t>
-      </w:r>
-      <w:proofErr w:type="gramStart"/>
-      <w:r>
-        <w:rPr>
-          <w:rFonts w:ascii="Times New Roman" w:eastAsia="Times New Roman" w:hAnsi="Times New Roman" w:cs="Times New Roman"/>
-          <w:iCs/>
-        </w:rPr>
-        <w:t>=</w:t>
+        <w:t>], df2$income_bracket[df2$native.country==</w:t>
       </w:r>
       <w:r>
         <w:rPr>
@@ -9299,15 +8840,7 @@
           <w:rFonts w:ascii="Times New Roman" w:eastAsia="Times New Roman" w:hAnsi="Times New Roman" w:cs="Times New Roman"/>
           <w:iCs/>
         </w:rPr>
-        <w:t>United</w:t>
-      </w:r>
-      <w:proofErr w:type="gramEnd"/>
-      <w:r>
-        <w:rPr>
-          <w:rFonts w:ascii="Times New Roman" w:eastAsia="Times New Roman" w:hAnsi="Times New Roman" w:cs="Times New Roman"/>
-          <w:iCs/>
-        </w:rPr>
-        <w:t>-States</w:t>
+        <w:t>United-States</w:t>
       </w:r>
       <w:r>
         <w:rPr>
@@ -9316,7 +8849,6 @@
         </w:rPr>
         <w:t>”</w:t>
       </w:r>
-      <w:proofErr w:type="gramStart"/>
       <w:r>
         <w:rPr>
           <w:rFonts w:ascii="Times New Roman" w:eastAsia="Times New Roman" w:hAnsi="Times New Roman" w:cs="Times New Roman"/>
@@ -9324,7 +8856,6 @@
         </w:rPr>
         <w:t>] )</w:t>
       </w:r>
-      <w:proofErr w:type="gramEnd"/>
     </w:p>
     <w:p>
       <w:pPr>
@@ -9375,37 +8906,12 @@
           <w:iCs/>
         </w:rPr>
       </w:pPr>
-      <w:proofErr w:type="spellStart"/>
-      <w:r>
-        <w:rPr>
-          <w:rFonts w:ascii="Times New Roman" w:eastAsia="Times New Roman" w:hAnsi="Times New Roman" w:cs="Times New Roman"/>
-          <w:iCs/>
-        </w:rPr>
-        <w:t>chisq.test</w:t>
-      </w:r>
-      <w:proofErr w:type="spellEnd"/>
-      <w:r>
-        <w:rPr>
-          <w:rFonts w:ascii="Times New Roman" w:eastAsia="Times New Roman" w:hAnsi="Times New Roman" w:cs="Times New Roman"/>
-          <w:iCs/>
-        </w:rPr>
-        <w:t>(</w:t>
-      </w:r>
-      <w:proofErr w:type="spellStart"/>
-      <w:r>
-        <w:rPr>
-          <w:rFonts w:ascii="Times New Roman" w:eastAsia="Times New Roman" w:hAnsi="Times New Roman" w:cs="Times New Roman"/>
-          <w:iCs/>
-        </w:rPr>
-        <w:t>usa</w:t>
-      </w:r>
-      <w:proofErr w:type="spellEnd"/>
-      <w:r>
-        <w:rPr>
-          <w:rFonts w:ascii="Times New Roman" w:eastAsia="Times New Roman" w:hAnsi="Times New Roman" w:cs="Times New Roman"/>
-          <w:iCs/>
-        </w:rPr>
-        <w:t>)</w:t>
+      <w:r>
+        <w:rPr>
+          <w:rFonts w:ascii="Times New Roman" w:eastAsia="Times New Roman" w:hAnsi="Times New Roman" w:cs="Times New Roman"/>
+          <w:iCs/>
+        </w:rPr>
+        <w:t>chisq.test(usa)</w:t>
       </w:r>
     </w:p>
     <w:p>
@@ -9449,41 +8955,7 @@
           <w:rFonts w:ascii="Times New Roman" w:eastAsia="Times New Roman" w:hAnsi="Times New Roman" w:cs="Times New Roman"/>
           <w:iCs/>
         </w:rPr>
-        <w:t xml:space="preserve">percentages &lt;- </w:t>
-      </w:r>
-      <w:proofErr w:type="spellStart"/>
-      <w:proofErr w:type="gramStart"/>
-      <w:r>
-        <w:rPr>
-          <w:rFonts w:ascii="Times New Roman" w:eastAsia="Times New Roman" w:hAnsi="Times New Roman" w:cs="Times New Roman"/>
-          <w:iCs/>
-        </w:rPr>
-        <w:t>prop.table</w:t>
-      </w:r>
-      <w:proofErr w:type="spellEnd"/>
-      <w:proofErr w:type="gramEnd"/>
-      <w:r>
-        <w:rPr>
-          <w:rFonts w:ascii="Times New Roman" w:eastAsia="Times New Roman" w:hAnsi="Times New Roman" w:cs="Times New Roman"/>
-          <w:iCs/>
-        </w:rPr>
-        <w:t>(</w:t>
-      </w:r>
-      <w:proofErr w:type="spellStart"/>
-      <w:r>
-        <w:rPr>
-          <w:rFonts w:ascii="Times New Roman" w:eastAsia="Times New Roman" w:hAnsi="Times New Roman" w:cs="Times New Roman"/>
-          <w:iCs/>
-        </w:rPr>
-        <w:t>usa</w:t>
-      </w:r>
-      <w:proofErr w:type="spellEnd"/>
-      <w:r>
-        <w:rPr>
-          <w:rFonts w:ascii="Times New Roman" w:eastAsia="Times New Roman" w:hAnsi="Times New Roman" w:cs="Times New Roman"/>
-          <w:iCs/>
-        </w:rPr>
-        <w:t>, margin=2) * 100</w:t>
+        <w:t>percentages &lt;- prop.table(usa, margin=2) * 100</w:t>
       </w:r>
     </w:p>
     <w:p>
@@ -9524,40 +8996,13 @@
           <w:iCs/>
         </w:rPr>
       </w:pPr>
-      <w:proofErr w:type="spellStart"/>
-      <w:proofErr w:type="gramStart"/>
-      <w:r>
-        <w:rPr>
-          <w:rFonts w:ascii="Times New Roman" w:eastAsia="Times New Roman" w:hAnsi="Times New Roman" w:cs="Times New Roman"/>
-          <w:iCs/>
-        </w:rPr>
-        <w:t>barplot</w:t>
-      </w:r>
-      <w:proofErr w:type="spellEnd"/>
-      <w:r>
-        <w:rPr>
-          <w:rFonts w:ascii="Times New Roman" w:eastAsia="Times New Roman" w:hAnsi="Times New Roman" w:cs="Times New Roman"/>
-          <w:iCs/>
-        </w:rPr>
-        <w:t>(</w:t>
-      </w:r>
-      <w:proofErr w:type="gramEnd"/>
-      <w:r>
-        <w:rPr>
-          <w:rFonts w:ascii="Times New Roman" w:eastAsia="Times New Roman" w:hAnsi="Times New Roman" w:cs="Times New Roman"/>
-          <w:iCs/>
-        </w:rPr>
-        <w:t xml:space="preserve">percentages, col = </w:t>
-      </w:r>
-      <w:proofErr w:type="gramStart"/>
-      <w:r>
-        <w:rPr>
-          <w:rFonts w:ascii="Times New Roman" w:eastAsia="Times New Roman" w:hAnsi="Times New Roman" w:cs="Times New Roman"/>
-          <w:iCs/>
-        </w:rPr>
-        <w:t>c(</w:t>
-      </w:r>
-      <w:proofErr w:type="gramEnd"/>
+      <w:r>
+        <w:rPr>
+          <w:rFonts w:ascii="Times New Roman" w:eastAsia="Times New Roman" w:hAnsi="Times New Roman" w:cs="Times New Roman"/>
+          <w:iCs/>
+        </w:rPr>
+        <w:t>barplot(percentages, col = c(</w:t>
+      </w:r>
       <w:r>
         <w:rPr>
           <w:rFonts w:ascii="Times New Roman" w:eastAsia="Times New Roman" w:hAnsi="Times New Roman" w:cs="Times New Roman"/>
@@ -9612,23 +9057,7 @@
           <w:rFonts w:ascii="Times New Roman" w:eastAsia="Times New Roman" w:hAnsi="Times New Roman" w:cs="Times New Roman"/>
           <w:iCs/>
         </w:rPr>
-        <w:t xml:space="preserve">), </w:t>
-      </w:r>
-      <w:proofErr w:type="spellStart"/>
-      <w:r>
-        <w:rPr>
-          <w:rFonts w:ascii="Times New Roman" w:eastAsia="Times New Roman" w:hAnsi="Times New Roman" w:cs="Times New Roman"/>
-          <w:iCs/>
-        </w:rPr>
-        <w:t>xlab</w:t>
-      </w:r>
-      <w:proofErr w:type="spellEnd"/>
-      <w:r>
-        <w:rPr>
-          <w:rFonts w:ascii="Times New Roman" w:eastAsia="Times New Roman" w:hAnsi="Times New Roman" w:cs="Times New Roman"/>
-          <w:iCs/>
-        </w:rPr>
-        <w:t xml:space="preserve"> = </w:t>
+        <w:t xml:space="preserve">), xlab = </w:t>
       </w:r>
       <w:r>
         <w:rPr>
@@ -9656,23 +9085,7 @@
           <w:rFonts w:ascii="Times New Roman" w:eastAsia="Times New Roman" w:hAnsi="Times New Roman" w:cs="Times New Roman"/>
           <w:iCs/>
         </w:rPr>
-        <w:t xml:space="preserve">, </w:t>
-      </w:r>
-      <w:proofErr w:type="spellStart"/>
-      <w:r>
-        <w:rPr>
-          <w:rFonts w:ascii="Times New Roman" w:eastAsia="Times New Roman" w:hAnsi="Times New Roman" w:cs="Times New Roman"/>
-          <w:iCs/>
-        </w:rPr>
-        <w:t>ylab</w:t>
-      </w:r>
-      <w:proofErr w:type="spellEnd"/>
-      <w:r>
-        <w:rPr>
-          <w:rFonts w:ascii="Times New Roman" w:eastAsia="Times New Roman" w:hAnsi="Times New Roman" w:cs="Times New Roman"/>
-          <w:iCs/>
-        </w:rPr>
-        <w:t xml:space="preserve"> = </w:t>
+        <w:t xml:space="preserve">, ylab = </w:t>
       </w:r>
       <w:r>
         <w:rPr>
@@ -9745,39 +9158,7 @@
           <w:rFonts w:ascii="Times New Roman" w:eastAsia="Times New Roman" w:hAnsi="Times New Roman" w:cs="Times New Roman"/>
           <w:iCs/>
         </w:rPr>
-        <w:t xml:space="preserve">, </w:t>
-      </w:r>
-      <w:proofErr w:type="spellStart"/>
-      <w:r>
-        <w:rPr>
-          <w:rFonts w:ascii="Times New Roman" w:eastAsia="Times New Roman" w:hAnsi="Times New Roman" w:cs="Times New Roman"/>
-          <w:iCs/>
-        </w:rPr>
-        <w:t>ylim</w:t>
-      </w:r>
-      <w:proofErr w:type="spellEnd"/>
-      <w:r>
-        <w:rPr>
-          <w:rFonts w:ascii="Times New Roman" w:eastAsia="Times New Roman" w:hAnsi="Times New Roman" w:cs="Times New Roman"/>
-          <w:iCs/>
-        </w:rPr>
-        <w:t xml:space="preserve"> = </w:t>
-      </w:r>
-      <w:proofErr w:type="gramStart"/>
-      <w:r>
-        <w:rPr>
-          <w:rFonts w:ascii="Times New Roman" w:eastAsia="Times New Roman" w:hAnsi="Times New Roman" w:cs="Times New Roman"/>
-          <w:iCs/>
-        </w:rPr>
-        <w:t>c(</w:t>
-      </w:r>
-      <w:proofErr w:type="gramEnd"/>
-      <w:r>
-        <w:rPr>
-          <w:rFonts w:ascii="Times New Roman" w:eastAsia="Times New Roman" w:hAnsi="Times New Roman" w:cs="Times New Roman"/>
-          <w:iCs/>
-        </w:rPr>
-        <w:t>0, 100),</w:t>
+        <w:t>, ylim = c(0, 100),</w:t>
       </w:r>
     </w:p>
     <w:p>
@@ -9794,89 +9175,7 @@
           <w:rFonts w:ascii="Times New Roman" w:eastAsia="Times New Roman" w:hAnsi="Times New Roman" w:cs="Times New Roman"/>
           <w:iCs/>
         </w:rPr>
-        <w:t xml:space="preserve">        </w:t>
-      </w:r>
-      <w:proofErr w:type="spellStart"/>
-      <w:r>
-        <w:rPr>
-          <w:rFonts w:ascii="Times New Roman" w:eastAsia="Times New Roman" w:hAnsi="Times New Roman" w:cs="Times New Roman"/>
-          <w:iCs/>
-        </w:rPr>
-        <w:t>legend.text</w:t>
-      </w:r>
-      <w:proofErr w:type="spellEnd"/>
-      <w:r>
-        <w:rPr>
-          <w:rFonts w:ascii="Times New Roman" w:eastAsia="Times New Roman" w:hAnsi="Times New Roman" w:cs="Times New Roman"/>
-          <w:iCs/>
-        </w:rPr>
-        <w:t xml:space="preserve"> = </w:t>
-      </w:r>
-      <w:proofErr w:type="spellStart"/>
-      <w:r>
-        <w:rPr>
-          <w:rFonts w:ascii="Times New Roman" w:eastAsia="Times New Roman" w:hAnsi="Times New Roman" w:cs="Times New Roman"/>
-          <w:iCs/>
-        </w:rPr>
-        <w:t>rownames</w:t>
-      </w:r>
-      <w:proofErr w:type="spellEnd"/>
-      <w:r>
-        <w:rPr>
-          <w:rFonts w:ascii="Times New Roman" w:eastAsia="Times New Roman" w:hAnsi="Times New Roman" w:cs="Times New Roman"/>
-          <w:iCs/>
-        </w:rPr>
-        <w:t>(</w:t>
-      </w:r>
-      <w:proofErr w:type="spellStart"/>
-      <w:r>
-        <w:rPr>
-          <w:rFonts w:ascii="Times New Roman" w:eastAsia="Times New Roman" w:hAnsi="Times New Roman" w:cs="Times New Roman"/>
-          <w:iCs/>
-        </w:rPr>
-        <w:t>usa</w:t>
-      </w:r>
-      <w:proofErr w:type="spellEnd"/>
-      <w:r>
-        <w:rPr>
-          <w:rFonts w:ascii="Times New Roman" w:eastAsia="Times New Roman" w:hAnsi="Times New Roman" w:cs="Times New Roman"/>
-          <w:iCs/>
-        </w:rPr>
-        <w:t xml:space="preserve">), </w:t>
-      </w:r>
-      <w:proofErr w:type="spellStart"/>
-      <w:proofErr w:type="gramStart"/>
-      <w:r>
-        <w:rPr>
-          <w:rFonts w:ascii="Times New Roman" w:eastAsia="Times New Roman" w:hAnsi="Times New Roman" w:cs="Times New Roman"/>
-          <w:iCs/>
-        </w:rPr>
-        <w:t>args.legend</w:t>
-      </w:r>
-      <w:proofErr w:type="spellEnd"/>
-      <w:proofErr w:type="gramEnd"/>
-      <w:r>
-        <w:rPr>
-          <w:rFonts w:ascii="Times New Roman" w:eastAsia="Times New Roman" w:hAnsi="Times New Roman" w:cs="Times New Roman"/>
-          <w:iCs/>
-        </w:rPr>
-        <w:t xml:space="preserve"> = </w:t>
-      </w:r>
-      <w:proofErr w:type="gramStart"/>
-      <w:r>
-        <w:rPr>
-          <w:rFonts w:ascii="Times New Roman" w:eastAsia="Times New Roman" w:hAnsi="Times New Roman" w:cs="Times New Roman"/>
-          <w:iCs/>
-        </w:rPr>
-        <w:t>list(</w:t>
-      </w:r>
-      <w:proofErr w:type="gramEnd"/>
-      <w:r>
-        <w:rPr>
-          <w:rFonts w:ascii="Times New Roman" w:eastAsia="Times New Roman" w:hAnsi="Times New Roman" w:cs="Times New Roman"/>
-          <w:iCs/>
-        </w:rPr>
-        <w:t xml:space="preserve">x = </w:t>
+        <w:t xml:space="preserve">        legend.text = rownames(usa), args.legend = list(x = </w:t>
       </w:r>
       <w:r>
         <w:rPr>
@@ -9885,7 +9184,6 @@
         </w:rPr>
         <w:t>“</w:t>
       </w:r>
-      <w:proofErr w:type="spellStart"/>
       <w:r>
         <w:rPr>
           <w:rFonts w:ascii="Times New Roman" w:eastAsia="Times New Roman" w:hAnsi="Times New Roman" w:cs="Times New Roman"/>
@@ -9893,7 +9191,6 @@
         </w:rPr>
         <w:t>topright</w:t>
       </w:r>
-      <w:proofErr w:type="spellEnd"/>
       <w:r>
         <w:rPr>
           <w:rFonts w:ascii="Times New Roman" w:eastAsia="Times New Roman" w:hAnsi="Times New Roman" w:cs="Times New Roman"/>
@@ -9901,21 +9198,12 @@
         </w:rPr>
         <w:t>”</w:t>
       </w:r>
-      <w:proofErr w:type="gramStart"/>
-      <w:r>
-        <w:rPr>
-          <w:rFonts w:ascii="Times New Roman" w:eastAsia="Times New Roman" w:hAnsi="Times New Roman" w:cs="Times New Roman"/>
-          <w:iCs/>
-        </w:rPr>
-        <w:t>),sub</w:t>
-      </w:r>
-      <w:proofErr w:type="gramEnd"/>
-      <w:r>
-        <w:rPr>
-          <w:rFonts w:ascii="Times New Roman" w:eastAsia="Times New Roman" w:hAnsi="Times New Roman" w:cs="Times New Roman"/>
-          <w:iCs/>
-        </w:rPr>
-        <w:t xml:space="preserve"> = </w:t>
+      <w:r>
+        <w:rPr>
+          <w:rFonts w:ascii="Times New Roman" w:eastAsia="Times New Roman" w:hAnsi="Times New Roman" w:cs="Times New Roman"/>
+          <w:iCs/>
+        </w:rPr>
+        <w:t xml:space="preserve">),sub = </w:t>
       </w:r>
       <w:r>
         <w:rPr>
@@ -9929,17 +9217,8 @@
           <w:rFonts w:ascii="Times New Roman" w:eastAsia="Times New Roman" w:hAnsi="Times New Roman" w:cs="Times New Roman"/>
           <w:iCs/>
         </w:rPr>
-        <w:t xml:space="preserve">Within </w:t>
-      </w:r>
-      <w:proofErr w:type="spellStart"/>
-      <w:r>
-        <w:rPr>
-          <w:rFonts w:ascii="Times New Roman" w:eastAsia="Times New Roman" w:hAnsi="Times New Roman" w:cs="Times New Roman"/>
-          <w:iCs/>
-        </w:rPr>
-        <w:t>UnitedStates</w:t>
-      </w:r>
-      <w:proofErr w:type="spellEnd"/>
+        <w:t>Within UnitedStates</w:t>
+      </w:r>
       <w:r>
         <w:rPr>
           <w:rFonts w:ascii="Times New Roman" w:eastAsia="Times New Roman" w:hAnsi="Times New Roman" w:cs="Times New Roman"/>
@@ -9981,25 +9260,7 @@
           <w:iCs/>
           <w:color w:val="4EA72E" w:themeColor="accent6"/>
         </w:rPr>
-        <w:t xml:space="preserve"># Optional: Also view proportions within each gender (transpose for </w:t>
-      </w:r>
-      <w:proofErr w:type="spellStart"/>
-      <w:r>
-        <w:rPr>
-          <w:rFonts w:ascii="Times New Roman" w:eastAsia="Times New Roman" w:hAnsi="Times New Roman" w:cs="Times New Roman"/>
-          <w:iCs/>
-          <w:color w:val="4EA72E" w:themeColor="accent6"/>
-        </w:rPr>
-        <w:t>barplot</w:t>
-      </w:r>
-      <w:proofErr w:type="spellEnd"/>
-      <w:r>
-        <w:rPr>
-          <w:rFonts w:ascii="Times New Roman" w:eastAsia="Times New Roman" w:hAnsi="Times New Roman" w:cs="Times New Roman"/>
-          <w:iCs/>
-          <w:color w:val="4EA72E" w:themeColor="accent6"/>
-        </w:rPr>
-        <w:t>)</w:t>
+        <w:t># Optional: Also view proportions within each gender (transpose for barplot)</w:t>
       </w:r>
     </w:p>
     <w:p>
@@ -10011,55 +9272,12 @@
           <w:iCs/>
         </w:rPr>
       </w:pPr>
-      <w:proofErr w:type="spellStart"/>
-      <w:r>
-        <w:rPr>
-          <w:rFonts w:ascii="Times New Roman" w:eastAsia="Times New Roman" w:hAnsi="Times New Roman" w:cs="Times New Roman"/>
-          <w:iCs/>
-        </w:rPr>
-        <w:t>tpercentages</w:t>
-      </w:r>
-      <w:proofErr w:type="spellEnd"/>
-      <w:r>
-        <w:rPr>
-          <w:rFonts w:ascii="Times New Roman" w:eastAsia="Times New Roman" w:hAnsi="Times New Roman" w:cs="Times New Roman"/>
-          <w:iCs/>
-        </w:rPr>
-        <w:t xml:space="preserve"> &lt;- </w:t>
-      </w:r>
-      <w:proofErr w:type="spellStart"/>
-      <w:proofErr w:type="gramStart"/>
-      <w:r>
-        <w:rPr>
-          <w:rFonts w:ascii="Times New Roman" w:eastAsia="Times New Roman" w:hAnsi="Times New Roman" w:cs="Times New Roman"/>
-          <w:iCs/>
-        </w:rPr>
-        <w:t>prop.table</w:t>
-      </w:r>
-      <w:proofErr w:type="spellEnd"/>
-      <w:proofErr w:type="gramEnd"/>
-      <w:r>
-        <w:rPr>
-          <w:rFonts w:ascii="Times New Roman" w:eastAsia="Times New Roman" w:hAnsi="Times New Roman" w:cs="Times New Roman"/>
-          <w:iCs/>
-        </w:rPr>
-        <w:t>(t(</w:t>
-      </w:r>
-      <w:proofErr w:type="spellStart"/>
-      <w:r>
-        <w:rPr>
-          <w:rFonts w:ascii="Times New Roman" w:eastAsia="Times New Roman" w:hAnsi="Times New Roman" w:cs="Times New Roman"/>
-          <w:iCs/>
-        </w:rPr>
-        <w:t>usa</w:t>
-      </w:r>
-      <w:proofErr w:type="spellEnd"/>
-      <w:r>
-        <w:rPr>
-          <w:rFonts w:ascii="Times New Roman" w:eastAsia="Times New Roman" w:hAnsi="Times New Roman" w:cs="Times New Roman"/>
-          <w:iCs/>
-        </w:rPr>
-        <w:t>), margin=2) * 100</w:t>
+      <w:r>
+        <w:rPr>
+          <w:rFonts w:ascii="Times New Roman" w:eastAsia="Times New Roman" w:hAnsi="Times New Roman" w:cs="Times New Roman"/>
+          <w:iCs/>
+        </w:rPr>
+        <w:t>tpercentages &lt;- prop.table(t(usa), margin=2) * 100</w:t>
       </w:r>
     </w:p>
     <w:p>
@@ -10071,49 +9289,13 @@
           <w:iCs/>
         </w:rPr>
       </w:pPr>
-      <w:proofErr w:type="spellStart"/>
-      <w:proofErr w:type="gramStart"/>
-      <w:r>
-        <w:rPr>
-          <w:rFonts w:ascii="Times New Roman" w:eastAsia="Times New Roman" w:hAnsi="Times New Roman" w:cs="Times New Roman"/>
-          <w:iCs/>
-        </w:rPr>
-        <w:t>barplot</w:t>
-      </w:r>
-      <w:proofErr w:type="spellEnd"/>
-      <w:r>
-        <w:rPr>
-          <w:rFonts w:ascii="Times New Roman" w:eastAsia="Times New Roman" w:hAnsi="Times New Roman" w:cs="Times New Roman"/>
-          <w:iCs/>
-        </w:rPr>
-        <w:t>(</w:t>
-      </w:r>
-      <w:proofErr w:type="spellStart"/>
-      <w:proofErr w:type="gramEnd"/>
-      <w:r>
-        <w:rPr>
-          <w:rFonts w:ascii="Times New Roman" w:eastAsia="Times New Roman" w:hAnsi="Times New Roman" w:cs="Times New Roman"/>
-          <w:iCs/>
-        </w:rPr>
-        <w:t>tpercentages</w:t>
-      </w:r>
-      <w:proofErr w:type="spellEnd"/>
-      <w:r>
-        <w:rPr>
-          <w:rFonts w:ascii="Times New Roman" w:eastAsia="Times New Roman" w:hAnsi="Times New Roman" w:cs="Times New Roman"/>
-          <w:iCs/>
-        </w:rPr>
-        <w:t xml:space="preserve">, col = </w:t>
-      </w:r>
-      <w:proofErr w:type="gramStart"/>
-      <w:r>
-        <w:rPr>
-          <w:rFonts w:ascii="Times New Roman" w:eastAsia="Times New Roman" w:hAnsi="Times New Roman" w:cs="Times New Roman"/>
-          <w:iCs/>
-        </w:rPr>
-        <w:t>c(</w:t>
-      </w:r>
-      <w:proofErr w:type="gramEnd"/>
+      <w:r>
+        <w:rPr>
+          <w:rFonts w:ascii="Times New Roman" w:eastAsia="Times New Roman" w:hAnsi="Times New Roman" w:cs="Times New Roman"/>
+          <w:iCs/>
+        </w:rPr>
+        <w:t>barplot(tpercentages, col = c(</w:t>
+      </w:r>
       <w:r>
         <w:rPr>
           <w:rFonts w:ascii="Times New Roman" w:eastAsia="Times New Roman" w:hAnsi="Times New Roman" w:cs="Times New Roman"/>
@@ -10168,23 +9350,7 @@
           <w:rFonts w:ascii="Times New Roman" w:eastAsia="Times New Roman" w:hAnsi="Times New Roman" w:cs="Times New Roman"/>
           <w:iCs/>
         </w:rPr>
-        <w:t xml:space="preserve">), </w:t>
-      </w:r>
-      <w:proofErr w:type="spellStart"/>
-      <w:r>
-        <w:rPr>
-          <w:rFonts w:ascii="Times New Roman" w:eastAsia="Times New Roman" w:hAnsi="Times New Roman" w:cs="Times New Roman"/>
-          <w:iCs/>
-        </w:rPr>
-        <w:t>xlab</w:t>
-      </w:r>
-      <w:proofErr w:type="spellEnd"/>
-      <w:r>
-        <w:rPr>
-          <w:rFonts w:ascii="Times New Roman" w:eastAsia="Times New Roman" w:hAnsi="Times New Roman" w:cs="Times New Roman"/>
-          <w:iCs/>
-        </w:rPr>
-        <w:t xml:space="preserve"> = </w:t>
+        <w:t xml:space="preserve">), xlab = </w:t>
       </w:r>
       <w:r>
         <w:rPr>
@@ -10212,23 +9378,7 @@
           <w:rFonts w:ascii="Times New Roman" w:eastAsia="Times New Roman" w:hAnsi="Times New Roman" w:cs="Times New Roman"/>
           <w:iCs/>
         </w:rPr>
-        <w:t xml:space="preserve">, </w:t>
-      </w:r>
-      <w:proofErr w:type="spellStart"/>
-      <w:r>
-        <w:rPr>
-          <w:rFonts w:ascii="Times New Roman" w:eastAsia="Times New Roman" w:hAnsi="Times New Roman" w:cs="Times New Roman"/>
-          <w:iCs/>
-        </w:rPr>
-        <w:t>ylab</w:t>
-      </w:r>
-      <w:proofErr w:type="spellEnd"/>
-      <w:r>
-        <w:rPr>
-          <w:rFonts w:ascii="Times New Roman" w:eastAsia="Times New Roman" w:hAnsi="Times New Roman" w:cs="Times New Roman"/>
-          <w:iCs/>
-        </w:rPr>
-        <w:t xml:space="preserve"> = </w:t>
+        <w:t xml:space="preserve">, ylab = </w:t>
       </w:r>
       <w:r>
         <w:rPr>
@@ -10301,39 +9451,7 @@
           <w:rFonts w:ascii="Times New Roman" w:eastAsia="Times New Roman" w:hAnsi="Times New Roman" w:cs="Times New Roman"/>
           <w:iCs/>
         </w:rPr>
-        <w:t xml:space="preserve">, </w:t>
-      </w:r>
-      <w:proofErr w:type="spellStart"/>
-      <w:r>
-        <w:rPr>
-          <w:rFonts w:ascii="Times New Roman" w:eastAsia="Times New Roman" w:hAnsi="Times New Roman" w:cs="Times New Roman"/>
-          <w:iCs/>
-        </w:rPr>
-        <w:t>ylim</w:t>
-      </w:r>
-      <w:proofErr w:type="spellEnd"/>
-      <w:r>
-        <w:rPr>
-          <w:rFonts w:ascii="Times New Roman" w:eastAsia="Times New Roman" w:hAnsi="Times New Roman" w:cs="Times New Roman"/>
-          <w:iCs/>
-        </w:rPr>
-        <w:t xml:space="preserve"> = </w:t>
-      </w:r>
-      <w:proofErr w:type="gramStart"/>
-      <w:r>
-        <w:rPr>
-          <w:rFonts w:ascii="Times New Roman" w:eastAsia="Times New Roman" w:hAnsi="Times New Roman" w:cs="Times New Roman"/>
-          <w:iCs/>
-        </w:rPr>
-        <w:t>c(</w:t>
-      </w:r>
-      <w:proofErr w:type="gramEnd"/>
-      <w:r>
-        <w:rPr>
-          <w:rFonts w:ascii="Times New Roman" w:eastAsia="Times New Roman" w:hAnsi="Times New Roman" w:cs="Times New Roman"/>
-          <w:iCs/>
-        </w:rPr>
-        <w:t>0, 100),</w:t>
+        <w:t>, ylim = c(0, 100),</w:t>
       </w:r>
     </w:p>
     <w:p>
@@ -10349,89 +9467,7 @@
           <w:rFonts w:ascii="Times New Roman" w:eastAsia="Times New Roman" w:hAnsi="Times New Roman" w:cs="Times New Roman"/>
           <w:iCs/>
         </w:rPr>
-        <w:t xml:space="preserve">        </w:t>
-      </w:r>
-      <w:proofErr w:type="spellStart"/>
-      <w:r>
-        <w:rPr>
-          <w:rFonts w:ascii="Times New Roman" w:eastAsia="Times New Roman" w:hAnsi="Times New Roman" w:cs="Times New Roman"/>
-          <w:iCs/>
-        </w:rPr>
-        <w:t>legend.text</w:t>
-      </w:r>
-      <w:proofErr w:type="spellEnd"/>
-      <w:r>
-        <w:rPr>
-          <w:rFonts w:ascii="Times New Roman" w:eastAsia="Times New Roman" w:hAnsi="Times New Roman" w:cs="Times New Roman"/>
-          <w:iCs/>
-        </w:rPr>
-        <w:t xml:space="preserve"> = </w:t>
-      </w:r>
-      <w:proofErr w:type="spellStart"/>
-      <w:r>
-        <w:rPr>
-          <w:rFonts w:ascii="Times New Roman" w:eastAsia="Times New Roman" w:hAnsi="Times New Roman" w:cs="Times New Roman"/>
-          <w:iCs/>
-        </w:rPr>
-        <w:t>colnames</w:t>
-      </w:r>
-      <w:proofErr w:type="spellEnd"/>
-      <w:r>
-        <w:rPr>
-          <w:rFonts w:ascii="Times New Roman" w:eastAsia="Times New Roman" w:hAnsi="Times New Roman" w:cs="Times New Roman"/>
-          <w:iCs/>
-        </w:rPr>
-        <w:t>(</w:t>
-      </w:r>
-      <w:proofErr w:type="spellStart"/>
-      <w:r>
-        <w:rPr>
-          <w:rFonts w:ascii="Times New Roman" w:eastAsia="Times New Roman" w:hAnsi="Times New Roman" w:cs="Times New Roman"/>
-          <w:iCs/>
-        </w:rPr>
-        <w:t>usa</w:t>
-      </w:r>
-      <w:proofErr w:type="spellEnd"/>
-      <w:r>
-        <w:rPr>
-          <w:rFonts w:ascii="Times New Roman" w:eastAsia="Times New Roman" w:hAnsi="Times New Roman" w:cs="Times New Roman"/>
-          <w:iCs/>
-        </w:rPr>
-        <w:t xml:space="preserve">), </w:t>
-      </w:r>
-      <w:proofErr w:type="spellStart"/>
-      <w:proofErr w:type="gramStart"/>
-      <w:r>
-        <w:rPr>
-          <w:rFonts w:ascii="Times New Roman" w:eastAsia="Times New Roman" w:hAnsi="Times New Roman" w:cs="Times New Roman"/>
-          <w:iCs/>
-        </w:rPr>
-        <w:t>args.legend</w:t>
-      </w:r>
-      <w:proofErr w:type="spellEnd"/>
-      <w:proofErr w:type="gramEnd"/>
-      <w:r>
-        <w:rPr>
-          <w:rFonts w:ascii="Times New Roman" w:eastAsia="Times New Roman" w:hAnsi="Times New Roman" w:cs="Times New Roman"/>
-          <w:iCs/>
-        </w:rPr>
-        <w:t xml:space="preserve"> = </w:t>
-      </w:r>
-      <w:proofErr w:type="gramStart"/>
-      <w:r>
-        <w:rPr>
-          <w:rFonts w:ascii="Times New Roman" w:eastAsia="Times New Roman" w:hAnsi="Times New Roman" w:cs="Times New Roman"/>
-          <w:iCs/>
-        </w:rPr>
-        <w:t>list(</w:t>
-      </w:r>
-      <w:proofErr w:type="gramEnd"/>
-      <w:r>
-        <w:rPr>
-          <w:rFonts w:ascii="Times New Roman" w:eastAsia="Times New Roman" w:hAnsi="Times New Roman" w:cs="Times New Roman"/>
-          <w:iCs/>
-        </w:rPr>
-        <w:t xml:space="preserve">x = </w:t>
+        <w:t xml:space="preserve">        legend.text = colnames(usa), args.legend = list(x = </w:t>
       </w:r>
       <w:r>
         <w:rPr>
@@ -10440,7 +9476,6 @@
         </w:rPr>
         <w:t>“</w:t>
       </w:r>
-      <w:proofErr w:type="spellStart"/>
       <w:r>
         <w:rPr>
           <w:rFonts w:ascii="Times New Roman" w:eastAsia="Times New Roman" w:hAnsi="Times New Roman" w:cs="Times New Roman"/>
@@ -10448,7 +9483,6 @@
         </w:rPr>
         <w:t>topright</w:t>
       </w:r>
-      <w:proofErr w:type="spellEnd"/>
       <w:r>
         <w:rPr>
           <w:rFonts w:ascii="Times New Roman" w:eastAsia="Times New Roman" w:hAnsi="Times New Roman" w:cs="Times New Roman"/>
@@ -10456,21 +9490,12 @@
         </w:rPr>
         <w:t>”</w:t>
       </w:r>
-      <w:proofErr w:type="gramStart"/>
-      <w:r>
-        <w:rPr>
-          <w:rFonts w:ascii="Times New Roman" w:eastAsia="Times New Roman" w:hAnsi="Times New Roman" w:cs="Times New Roman"/>
-          <w:iCs/>
-        </w:rPr>
-        <w:t>),sub</w:t>
-      </w:r>
-      <w:proofErr w:type="gramEnd"/>
-      <w:r>
-        <w:rPr>
-          <w:rFonts w:ascii="Times New Roman" w:eastAsia="Times New Roman" w:hAnsi="Times New Roman" w:cs="Times New Roman"/>
-          <w:iCs/>
-        </w:rPr>
-        <w:t xml:space="preserve"> = </w:t>
+      <w:r>
+        <w:rPr>
+          <w:rFonts w:ascii="Times New Roman" w:eastAsia="Times New Roman" w:hAnsi="Times New Roman" w:cs="Times New Roman"/>
+          <w:iCs/>
+        </w:rPr>
+        <w:t xml:space="preserve">),sub = </w:t>
       </w:r>
       <w:r>
         <w:rPr>
@@ -10484,17 +9509,8 @@
           <w:rFonts w:ascii="Times New Roman" w:eastAsia="Times New Roman" w:hAnsi="Times New Roman" w:cs="Times New Roman"/>
           <w:iCs/>
         </w:rPr>
-        <w:t xml:space="preserve">Within </w:t>
-      </w:r>
-      <w:proofErr w:type="spellStart"/>
-      <w:r>
-        <w:rPr>
-          <w:rFonts w:ascii="Times New Roman" w:eastAsia="Times New Roman" w:hAnsi="Times New Roman" w:cs="Times New Roman"/>
-          <w:iCs/>
-        </w:rPr>
-        <w:t>UnitedStates</w:t>
-      </w:r>
-      <w:proofErr w:type="spellEnd"/>
+        <w:t>Within UnitedStates</w:t>
+      </w:r>
       <w:r>
         <w:rPr>
           <w:rFonts w:ascii="Times New Roman" w:eastAsia="Times New Roman" w:hAnsi="Times New Roman" w:cs="Times New Roman"/>
@@ -10709,7 +9725,6 @@
                 <w14:ligatures w14:val="none"/>
               </w:rPr>
             </w:pPr>
-            <w:proofErr w:type="spellStart"/>
             <w:r>
               <w:rPr>
                 <w:rFonts w:ascii="Aptos Narrow" w:eastAsia="Times New Roman" w:hAnsi="Aptos Narrow" w:cs="Times New Roman"/>
@@ -10724,7 +9739,6 @@
               </w:rPr>
               <w:t>UserMail</w:t>
             </w:r>
-            <w:proofErr w:type="spellEnd"/>
           </w:p>
         </w:tc>
       </w:tr>
@@ -10999,7 +10013,6 @@
                 <w14:ligatures w14:val="none"/>
               </w:rPr>
             </w:pPr>
-            <w:proofErr w:type="spellStart"/>
             <w:r>
               <w:rPr>
                 <w:rFonts w:ascii="Aptos Narrow" w:eastAsia="Times New Roman" w:hAnsi="Aptos Narrow" w:cs="Times New Roman"/>
@@ -11012,7 +10025,6 @@
               </w:rPr>
               <w:t>itsPhani</w:t>
             </w:r>
-            <w:proofErr w:type="spellEnd"/>
           </w:p>
         </w:tc>
         <w:tc>
@@ -11195,7 +10207,7 @@
                 <w:lang w:val="en-IN" w:eastAsia="en-IN"/>
                 <w14:ligatures w14:val="none"/>
               </w:rPr>
-              <w:t>6</w:t>
+              <w:t>7</w:t>
             </w:r>
           </w:p>
         </w:tc>
@@ -11319,7 +10331,7 @@
           <w:noProof/>
         </w:rPr>
         <w:drawing>
-          <wp:inline distT="0" distB="0" distL="0" distR="0" wp14:anchorId="3E13DFC2" wp14:editId="430CF6D6">
+          <wp:inline distT="0" distB="0" distL="0" distR="0" wp14:anchorId="3E13DFC2" wp14:editId="7819D717">
             <wp:extent cx="3995013" cy="4747895"/>
             <wp:effectExtent l="0" t="0" r="5715" b="0"/>
             <wp:docPr id="781217553" name="Picture 1" descr="A screenshot of a web page&#10;&#10;AI-generated content may be incorrect."/>
@@ -11396,7 +10408,7 @@
           <w:noProof/>
         </w:rPr>
         <w:drawing>
-          <wp:inline distT="0" distB="0" distL="0" distR="0" wp14:anchorId="5E3727C3" wp14:editId="4EF5B426">
+          <wp:inline distT="0" distB="0" distL="0" distR="0" wp14:anchorId="5E3727C3" wp14:editId="3D5EC78A">
             <wp:extent cx="3917688" cy="3475395"/>
             <wp:effectExtent l="0" t="0" r="6985" b="0"/>
             <wp:docPr id="1159798300" name="Picture 2" descr="A screenshot of a computer&#10;&#10;AI-generated content may be incorrect."/>
@@ -11561,7 +10573,7 @@
         </w:rPr>
         <w:lastRenderedPageBreak/>
         <w:drawing>
-          <wp:inline distT="0" distB="0" distL="0" distR="0" wp14:anchorId="1F9F8816" wp14:editId="57540FF9">
+          <wp:inline distT="0" distB="0" distL="0" distR="0" wp14:anchorId="1F9F8816" wp14:editId="0CCD5C68">
             <wp:extent cx="5715000" cy="1919605"/>
             <wp:effectExtent l="0" t="0" r="0" b="4445"/>
             <wp:docPr id="1469076318" name="Picture 1"/>

</xml_diff>